<commit_message>
archivo articulo de la aplicacion
</commit_message>
<xml_diff>
--- a/Documentacion/1. ARTICULO.docx
+++ b/Documentacion/1. ARTICULO.docx
@@ -1,6 +1,6 @@
 
 <file path=word/document.xml><?xml version="1.0" encoding="utf-8"?>
-<w:document xmlns:wpc="http://schemas.microsoft.com/office/word/2010/wordprocessingCanvas" xmlns:mc="http://schemas.openxmlformats.org/markup-compatibility/2006" xmlns:o="urn:schemas-microsoft-com:office:office" xmlns:r="http://schemas.openxmlformats.org/officeDocument/2006/relationships" xmlns:m="http://schemas.openxmlformats.org/officeDocument/2006/math" xmlns:v="urn:schemas-microsoft-com:vml" xmlns:wp14="http://schemas.microsoft.com/office/word/2010/wordprocessingDrawing" xmlns:wp="http://schemas.openxmlformats.org/drawingml/2006/wordprocessingDrawing" xmlns:w10="urn:schemas-microsoft-com:office:word" xmlns:w="http://schemas.openxmlformats.org/wordprocessingml/2006/main" xmlns:w14="http://schemas.microsoft.com/office/word/2010/wordml" xmlns:w15="http://schemas.microsoft.com/office/word/2012/wordml" xmlns:wpg="http://schemas.microsoft.com/office/word/2010/wordprocessingGroup" xmlns:wpi="http://schemas.microsoft.com/office/word/2010/wordprocessingInk" xmlns:wne="http://schemas.microsoft.com/office/word/2006/wordml" xmlns:wps="http://schemas.microsoft.com/office/word/2010/wordprocessingShape" mc:Ignorable="w14 w15 wp14">
+<w:document xmlns:wpc="http://schemas.microsoft.com/office/word/2010/wordprocessingCanvas" xmlns:cx="http://schemas.microsoft.com/office/drawing/2014/chartex" xmlns:cx1="http://schemas.microsoft.com/office/drawing/2015/9/8/chartex" xmlns:mc="http://schemas.openxmlformats.org/markup-compatibility/2006" xmlns:o="urn:schemas-microsoft-com:office:office" xmlns:r="http://schemas.openxmlformats.org/officeDocument/2006/relationships" xmlns:m="http://schemas.openxmlformats.org/officeDocument/2006/math" xmlns:v="urn:schemas-microsoft-com:vml" xmlns:wp14="http://schemas.microsoft.com/office/word/2010/wordprocessingDrawing" xmlns:wp="http://schemas.openxmlformats.org/drawingml/2006/wordprocessingDrawing" xmlns:w10="urn:schemas-microsoft-com:office:word" xmlns:w="http://schemas.openxmlformats.org/wordprocessingml/2006/main" xmlns:w14="http://schemas.microsoft.com/office/word/2010/wordml" xmlns:w15="http://schemas.microsoft.com/office/word/2012/wordml" xmlns:w16se="http://schemas.microsoft.com/office/word/2015/wordml/symex" xmlns:wpg="http://schemas.microsoft.com/office/word/2010/wordprocessingGroup" xmlns:wpi="http://schemas.microsoft.com/office/word/2010/wordprocessingInk" xmlns:wne="http://schemas.microsoft.com/office/word/2006/wordml" xmlns:wps="http://schemas.microsoft.com/office/word/2010/wordprocessingShape" mc:Ignorable="w14 w15 w16se wp14">
   <w:body>
     <w:p>
       <w:pPr>
@@ -17,7 +17,7 @@
           <w:b/>
           <w:sz w:val="32"/>
         </w:rPr>
-        <w:t>UN JUEGO TERAPEUTICO</w:t>
+        <w:t xml:space="preserve">DESARROLLO DE UNA APLICACION PARA </w:t>
       </w:r>
     </w:p>
     <w:p>
@@ -26,6 +26,68 @@
         <w:rPr>
           <w:rFonts w:ascii="Times New Roman" w:hAnsi="Times New Roman" w:cs="Times New Roman"/>
           <w:b/>
+          <w:sz w:val="32"/>
+        </w:rPr>
+      </w:pPr>
+      <w:r>
+        <w:rPr>
+          <w:rFonts w:ascii="Times New Roman" w:hAnsi="Times New Roman" w:cs="Times New Roman"/>
+          <w:b/>
+          <w:sz w:val="32"/>
+        </w:rPr>
+        <w:t>UNA INTERFAZ MULTITACTIL EN</w:t>
+      </w:r>
+    </w:p>
+    <w:p>
+      <w:pPr>
+        <w:jc w:val="center"/>
+        <w:rPr>
+          <w:rFonts w:ascii="Times New Roman" w:hAnsi="Times New Roman" w:cs="Times New Roman"/>
+          <w:b/>
+          <w:sz w:val="32"/>
+        </w:rPr>
+      </w:pPr>
+      <w:r>
+        <w:rPr>
+          <w:rFonts w:ascii="Times New Roman" w:hAnsi="Times New Roman" w:cs="Times New Roman"/>
+          <w:b/>
+          <w:sz w:val="32"/>
+        </w:rPr>
+        <w:t xml:space="preserve">DISPOSITIVOS MOVILES  </w:t>
+      </w:r>
+    </w:p>
+    <w:p>
+      <w:pPr>
+        <w:jc w:val="center"/>
+        <w:rPr>
+          <w:rFonts w:ascii="Times New Roman" w:hAnsi="Times New Roman" w:cs="Times New Roman"/>
+          <w:b/>
+          <w:sz w:val="32"/>
+        </w:rPr>
+      </w:pPr>
+      <w:r>
+        <w:rPr>
+          <w:rFonts w:ascii="Times New Roman" w:hAnsi="Times New Roman" w:cs="Times New Roman"/>
+          <w:b/>
+          <w:sz w:val="32"/>
+        </w:rPr>
+        <w:t>AGENDAVIAJE</w:t>
+      </w:r>
+      <w:r>
+        <w:rPr>
+          <w:rFonts w:ascii="Times New Roman" w:hAnsi="Times New Roman" w:cs="Times New Roman"/>
+          <w:b/>
+          <w:sz w:val="32"/>
+        </w:rPr>
+        <w:t>.</w:t>
+      </w:r>
+    </w:p>
+    <w:p>
+      <w:pPr>
+        <w:jc w:val="center"/>
+        <w:rPr>
+          <w:rFonts w:ascii="Times New Roman" w:hAnsi="Times New Roman" w:cs="Times New Roman"/>
+          <w:b/>
           <w:sz w:val="28"/>
         </w:rPr>
       </w:pPr>
@@ -82,6 +144,7 @@
           <w:rFonts w:ascii="Times New Roman" w:hAnsi="Times New Roman" w:cs="Times New Roman"/>
           <w:i/>
           <w:sz w:val="20"/>
+          <w:szCs w:val="20"/>
         </w:rPr>
       </w:pPr>
       <w:r>
@@ -89,20 +152,19 @@
           <w:rFonts w:ascii="Times New Roman" w:hAnsi="Times New Roman" w:cs="Times New Roman"/>
           <w:i/>
           <w:sz w:val="20"/>
-        </w:rPr>
-        <w:t>El juego de ajedrez es una pasión porque si bien es un juego por su forma, es un arte por su contenido y una ciencia por su dificultad.</w:t>
-      </w:r>
-    </w:p>
-    <w:p>
-      <w:pPr>
-        <w:jc w:val="both"/>
+          <w:szCs w:val="20"/>
+        </w:rPr>
+        <w:t>El artículo pre</w:t>
+      </w:r>
+      <w:r>
         <w:rPr>
           <w:rFonts w:ascii="Times New Roman" w:hAnsi="Times New Roman" w:cs="Times New Roman"/>
           <w:i/>
           <w:sz w:val="20"/>
           <w:szCs w:val="20"/>
         </w:rPr>
-      </w:pPr>
+        <w:t>senta las herramientas y técnicas de desarrollo de una aplicación móvil</w:t>
+      </w:r>
       <w:r>
         <w:rPr>
           <w:rFonts w:ascii="Times New Roman" w:hAnsi="Times New Roman" w:cs="Times New Roman"/>
@@ -110,7 +172,7 @@
           <w:sz w:val="20"/>
           <w:szCs w:val="20"/>
         </w:rPr>
-        <w:t>El ajedrez, una especialidad deportiva de cultura milenaria, en este artículo se describe el desarrollo del juego ajedrez en visual c# para Windows Phone</w:t>
+        <w:t xml:space="preserve">, las </w:t>
       </w:r>
       <w:r>
         <w:rPr>
@@ -119,7 +181,7 @@
           <w:sz w:val="20"/>
           <w:szCs w:val="20"/>
         </w:rPr>
-        <w:t xml:space="preserve"> con la finalidad de ayudar el desarrollo cognitivo de las personas y masificar su juego mediante dispositivos móviles.</w:t>
+        <w:t xml:space="preserve">definiciones </w:t>
       </w:r>
       <w:r>
         <w:rPr>
@@ -128,19 +190,17 @@
           <w:sz w:val="20"/>
           <w:szCs w:val="20"/>
         </w:rPr>
-        <w:t xml:space="preserve"> Podemos decir que el ajedrez ayuda a la formación integral de la personalidad del individuo, y en él se manifiesta la fusión de todos estos procesos. </w:t>
-      </w:r>
-    </w:p>
-    <w:p>
-      <w:pPr>
-        <w:jc w:val="both"/>
+        <w:t>del software para</w:t>
+      </w:r>
+      <w:r>
         <w:rPr>
           <w:rFonts w:ascii="Times New Roman" w:hAnsi="Times New Roman" w:cs="Times New Roman"/>
           <w:i/>
           <w:sz w:val="20"/>
           <w:szCs w:val="20"/>
         </w:rPr>
-      </w:pPr>
+        <w:t xml:space="preserve"> </w:t>
+      </w:r>
       <w:r>
         <w:rPr>
           <w:rFonts w:ascii="Times New Roman" w:hAnsi="Times New Roman" w:cs="Times New Roman"/>
@@ -148,6 +208,237 @@
           <w:sz w:val="20"/>
           <w:szCs w:val="20"/>
         </w:rPr>
+        <w:t>dispositivos móviles y una propuesta de método</w:t>
+      </w:r>
+      <w:r>
+        <w:rPr>
+          <w:rFonts w:ascii="Times New Roman" w:hAnsi="Times New Roman" w:cs="Times New Roman"/>
+          <w:i/>
+          <w:sz w:val="20"/>
+          <w:szCs w:val="20"/>
+        </w:rPr>
+        <w:t xml:space="preserve"> </w:t>
+      </w:r>
+      <w:r>
+        <w:rPr>
+          <w:rFonts w:ascii="Times New Roman" w:hAnsi="Times New Roman" w:cs="Times New Roman"/>
+          <w:i/>
+          <w:sz w:val="20"/>
+          <w:szCs w:val="20"/>
+        </w:rPr>
+        <w:t>d</w:t>
+      </w:r>
+      <w:r>
+        <w:rPr>
+          <w:rFonts w:ascii="Times New Roman" w:hAnsi="Times New Roman" w:cs="Times New Roman"/>
+          <w:i/>
+          <w:sz w:val="20"/>
+          <w:szCs w:val="20"/>
+        </w:rPr>
+        <w:t xml:space="preserve">e trabajo para el desarrollo de </w:t>
+      </w:r>
+      <w:r>
+        <w:rPr>
+          <w:rFonts w:ascii="Times New Roman" w:hAnsi="Times New Roman" w:cs="Times New Roman"/>
+          <w:i/>
+          <w:sz w:val="20"/>
+          <w:szCs w:val="20"/>
+        </w:rPr>
+        <w:t>aplicaciones para</w:t>
+      </w:r>
+      <w:r>
+        <w:rPr>
+          <w:rFonts w:ascii="Times New Roman" w:hAnsi="Times New Roman" w:cs="Times New Roman"/>
+          <w:i/>
+          <w:sz w:val="20"/>
+          <w:szCs w:val="20"/>
+        </w:rPr>
+        <w:t xml:space="preserve"> </w:t>
+      </w:r>
+      <w:r>
+        <w:rPr>
+          <w:rFonts w:ascii="Times New Roman" w:hAnsi="Times New Roman" w:cs="Times New Roman"/>
+          <w:i/>
+          <w:sz w:val="20"/>
+          <w:szCs w:val="20"/>
+        </w:rPr>
+        <w:t>móviles</w:t>
+      </w:r>
+      <w:r>
+        <w:rPr>
+          <w:rFonts w:ascii="Times New Roman" w:hAnsi="Times New Roman" w:cs="Times New Roman"/>
+          <w:i/>
+          <w:sz w:val="20"/>
+          <w:szCs w:val="20"/>
+        </w:rPr>
+        <w:t xml:space="preserve"> siguiendo el patrón arquitectónico MVVM</w:t>
+      </w:r>
+      <w:r>
+        <w:rPr>
+          <w:rFonts w:ascii="Times New Roman" w:hAnsi="Times New Roman" w:cs="Times New Roman"/>
+          <w:i/>
+          <w:sz w:val="20"/>
+          <w:szCs w:val="20"/>
+        </w:rPr>
+        <w:t>.</w:t>
+      </w:r>
+    </w:p>
+    <w:p>
+      <w:pPr>
+        <w:jc w:val="both"/>
+        <w:rPr>
+          <w:rFonts w:ascii="Times New Roman" w:hAnsi="Times New Roman" w:cs="Times New Roman"/>
+          <w:i/>
+          <w:sz w:val="20"/>
+          <w:szCs w:val="20"/>
+        </w:rPr>
+      </w:pPr>
+      <w:r>
+        <w:rPr>
+          <w:rFonts w:ascii="Times New Roman" w:hAnsi="Times New Roman" w:cs="Times New Roman"/>
+          <w:i/>
+          <w:sz w:val="20"/>
+          <w:szCs w:val="20"/>
+        </w:rPr>
+        <w:t>El objetivo del proyecto será enseñar a crear una aplicación para quien desee adentrarse en la</w:t>
+      </w:r>
+      <w:r>
+        <w:rPr>
+          <w:rFonts w:ascii="Times New Roman" w:hAnsi="Times New Roman" w:cs="Times New Roman"/>
+          <w:i/>
+          <w:sz w:val="20"/>
+          <w:szCs w:val="20"/>
+        </w:rPr>
+        <w:t xml:space="preserve"> </w:t>
+      </w:r>
+      <w:r>
+        <w:rPr>
+          <w:rFonts w:ascii="Times New Roman" w:hAnsi="Times New Roman" w:cs="Times New Roman"/>
+          <w:i/>
+          <w:sz w:val="20"/>
+          <w:szCs w:val="20"/>
+        </w:rPr>
+        <w:t xml:space="preserve">programación de aplicación en Windows </w:t>
+      </w:r>
+      <w:proofErr w:type="spellStart"/>
+      <w:r>
+        <w:rPr>
+          <w:rFonts w:ascii="Times New Roman" w:hAnsi="Times New Roman" w:cs="Times New Roman"/>
+          <w:i/>
+          <w:sz w:val="20"/>
+          <w:szCs w:val="20"/>
+        </w:rPr>
+        <w:t>Phone</w:t>
+      </w:r>
+      <w:proofErr w:type="spellEnd"/>
+      <w:r>
+        <w:rPr>
+          <w:rFonts w:ascii="Times New Roman" w:hAnsi="Times New Roman" w:cs="Times New Roman"/>
+          <w:i/>
+          <w:sz w:val="20"/>
+          <w:szCs w:val="20"/>
+        </w:rPr>
+        <w:t>. Para ello, la aplicación que desarrollaremos a modo de</w:t>
+      </w:r>
+      <w:r>
+        <w:rPr>
+          <w:rFonts w:ascii="Times New Roman" w:hAnsi="Times New Roman" w:cs="Times New Roman"/>
+          <w:i/>
+          <w:sz w:val="20"/>
+          <w:szCs w:val="20"/>
+        </w:rPr>
+        <w:t xml:space="preserve"> </w:t>
+      </w:r>
+      <w:r>
+        <w:rPr>
+          <w:rFonts w:ascii="Times New Roman" w:hAnsi="Times New Roman" w:cs="Times New Roman"/>
+          <w:i/>
+          <w:sz w:val="20"/>
+          <w:szCs w:val="20"/>
+        </w:rPr>
+        <w:t>ejemplo será una agenda de viajes. A la par que se desarrolla la aplicación daremos a conocer el sistema</w:t>
+      </w:r>
+      <w:r>
+        <w:rPr>
+          <w:rFonts w:ascii="Times New Roman" w:hAnsi="Times New Roman" w:cs="Times New Roman"/>
+          <w:i/>
+          <w:sz w:val="20"/>
+          <w:szCs w:val="20"/>
+        </w:rPr>
+        <w:t xml:space="preserve"> </w:t>
+      </w:r>
+      <w:r>
+        <w:rPr>
+          <w:rFonts w:ascii="Times New Roman" w:hAnsi="Times New Roman" w:cs="Times New Roman"/>
+          <w:i/>
+          <w:sz w:val="20"/>
+          <w:szCs w:val="20"/>
+        </w:rPr>
+        <w:t>operativo. Al ser todavía un sistema operativo minoritario pretendemos detallar en este proyecto cómo es</w:t>
+      </w:r>
+      <w:r>
+        <w:rPr>
+          <w:rFonts w:ascii="Times New Roman" w:hAnsi="Times New Roman" w:cs="Times New Roman"/>
+          <w:i/>
+          <w:sz w:val="20"/>
+          <w:szCs w:val="20"/>
+        </w:rPr>
+        <w:t xml:space="preserve"> </w:t>
+      </w:r>
+      <w:r>
+        <w:rPr>
+          <w:rFonts w:ascii="Times New Roman" w:hAnsi="Times New Roman" w:cs="Times New Roman"/>
+          <w:i/>
+          <w:sz w:val="20"/>
+          <w:szCs w:val="20"/>
+        </w:rPr>
+        <w:t>el entorno de programación, y a la par que vamos creando nuestra aplicación, explicar las distintas</w:t>
+      </w:r>
+      <w:r>
+        <w:rPr>
+          <w:rFonts w:ascii="Times New Roman" w:hAnsi="Times New Roman" w:cs="Times New Roman"/>
+          <w:i/>
+          <w:sz w:val="20"/>
+          <w:szCs w:val="20"/>
+        </w:rPr>
+        <w:t xml:space="preserve"> </w:t>
+      </w:r>
+      <w:r>
+        <w:rPr>
+          <w:rFonts w:ascii="Times New Roman" w:hAnsi="Times New Roman" w:cs="Times New Roman"/>
+          <w:i/>
+          <w:sz w:val="20"/>
+          <w:szCs w:val="20"/>
+        </w:rPr>
+        <w:t>funciones que tenemos disponibles para su programación</w:t>
+      </w:r>
+      <w:r>
+        <w:rPr>
+          <w:rFonts w:ascii="Times New Roman" w:hAnsi="Times New Roman" w:cs="Times New Roman"/>
+          <w:i/>
+          <w:sz w:val="20"/>
+          <w:szCs w:val="20"/>
+        </w:rPr>
+        <w:t>.</w:t>
+      </w:r>
+    </w:p>
+    <w:p>
+      <w:pPr>
+        <w:jc w:val="both"/>
+        <w:rPr>
+          <w:rFonts w:ascii="Times New Roman" w:hAnsi="Times New Roman" w:cs="Times New Roman"/>
+          <w:i/>
+          <w:sz w:val="20"/>
+          <w:szCs w:val="20"/>
+        </w:rPr>
+      </w:pPr>
+      <w:r>
+        <w:rPr>
+          <w:rFonts w:ascii="Times New Roman" w:hAnsi="Times New Roman" w:cs="Times New Roman"/>
+          <w:i/>
+          <w:sz w:val="20"/>
+          <w:szCs w:val="20"/>
+        </w:rPr>
         <w:t>La aplicación se desarrolló con metodología orientada a objetos y muestra interfaces familiares</w:t>
       </w:r>
       <w:r>
@@ -166,62 +457,129 @@
           <w:sz w:val="20"/>
           <w:szCs w:val="20"/>
         </w:rPr>
+        <w:t xml:space="preserve">, también siguiendo el patrón modelo, vista, </w:t>
+      </w:r>
+      <w:proofErr w:type="spellStart"/>
+      <w:r>
+        <w:rPr>
+          <w:rFonts w:ascii="Times New Roman" w:hAnsi="Times New Roman" w:cs="Times New Roman"/>
+          <w:i/>
+          <w:sz w:val="20"/>
+          <w:szCs w:val="20"/>
+        </w:rPr>
+        <w:t>vistamodelo</w:t>
+      </w:r>
+      <w:proofErr w:type="spellEnd"/>
+      <w:r>
+        <w:rPr>
+          <w:rFonts w:ascii="Times New Roman" w:hAnsi="Times New Roman" w:cs="Times New Roman"/>
+          <w:i/>
+          <w:sz w:val="20"/>
+          <w:szCs w:val="20"/>
+        </w:rPr>
+        <w:t xml:space="preserve"> (MVVM).</w:t>
+      </w:r>
+    </w:p>
+    <w:p>
+      <w:pPr>
+        <w:rPr>
+          <w:rFonts w:ascii="Times New Roman" w:hAnsi="Times New Roman" w:cs="Times New Roman"/>
+          <w:b/>
+          <w:sz w:val="20"/>
+          <w:szCs w:val="20"/>
+        </w:rPr>
+      </w:pPr>
+      <w:r>
+        <w:rPr>
+          <w:rFonts w:ascii="Times New Roman" w:hAnsi="Times New Roman" w:cs="Times New Roman"/>
+          <w:b/>
+          <w:sz w:val="20"/>
+          <w:szCs w:val="20"/>
+        </w:rPr>
+        <w:t>Palabras Clave</w:t>
+      </w:r>
+    </w:p>
+    <w:p>
+      <w:pPr>
+        <w:rPr>
+          <w:rFonts w:ascii="Times New Roman" w:hAnsi="Times New Roman" w:cs="Times New Roman"/>
+          <w:sz w:val="20"/>
+          <w:szCs w:val="20"/>
+        </w:rPr>
+      </w:pPr>
+      <w:r>
+        <w:rPr>
+          <w:rFonts w:ascii="Times New Roman" w:hAnsi="Times New Roman" w:cs="Times New Roman"/>
+          <w:sz w:val="20"/>
+          <w:szCs w:val="20"/>
+        </w:rPr>
+        <w:t>aplicaciones para</w:t>
+      </w:r>
+      <w:r>
+        <w:rPr>
+          <w:rFonts w:ascii="Times New Roman" w:hAnsi="Times New Roman" w:cs="Times New Roman"/>
+          <w:sz w:val="20"/>
+          <w:szCs w:val="20"/>
+        </w:rPr>
+        <w:t xml:space="preserve"> móviles “apps”; Windows </w:t>
+      </w:r>
+      <w:proofErr w:type="spellStart"/>
+      <w:r>
+        <w:rPr>
+          <w:rFonts w:ascii="Times New Roman" w:hAnsi="Times New Roman" w:cs="Times New Roman"/>
+          <w:sz w:val="20"/>
+          <w:szCs w:val="20"/>
+        </w:rPr>
+        <w:t>Phone</w:t>
+      </w:r>
+      <w:proofErr w:type="spellEnd"/>
+      <w:r>
+        <w:rPr>
+          <w:rFonts w:ascii="Times New Roman" w:hAnsi="Times New Roman" w:cs="Times New Roman"/>
+          <w:sz w:val="20"/>
+          <w:szCs w:val="20"/>
+        </w:rPr>
+        <w:t xml:space="preserve"> 8</w:t>
+      </w:r>
+      <w:r>
+        <w:rPr>
+          <w:rFonts w:ascii="Times New Roman" w:hAnsi="Times New Roman" w:cs="Times New Roman"/>
+          <w:sz w:val="20"/>
+          <w:szCs w:val="20"/>
+        </w:rPr>
         <w:t>.</w:t>
       </w:r>
       <w:r>
         <w:rPr>
           <w:rFonts w:ascii="Times New Roman" w:hAnsi="Times New Roman" w:cs="Times New Roman"/>
-          <w:i/>
-          <w:sz w:val="20"/>
-          <w:szCs w:val="20"/>
-        </w:rPr>
-        <w:t xml:space="preserve"> </w:t>
-      </w:r>
-      <w:r>
-        <w:rPr>
-          <w:rFonts w:ascii="Times New Roman" w:hAnsi="Times New Roman" w:cs="Times New Roman"/>
-          <w:i/>
-          <w:sz w:val="20"/>
-          <w:szCs w:val="20"/>
-        </w:rPr>
-        <w:t xml:space="preserve"> </w:t>
-      </w:r>
-    </w:p>
-    <w:p>
-      <w:pPr>
-        <w:rPr>
-          <w:rFonts w:ascii="Times New Roman" w:hAnsi="Times New Roman" w:cs="Times New Roman"/>
-          <w:b/>
-          <w:sz w:val="20"/>
-          <w:szCs w:val="20"/>
-        </w:rPr>
-      </w:pPr>
-      <w:r>
-        <w:rPr>
-          <w:rFonts w:ascii="Times New Roman" w:hAnsi="Times New Roman" w:cs="Times New Roman"/>
-          <w:b/>
-          <w:sz w:val="20"/>
-          <w:szCs w:val="20"/>
-        </w:rPr>
-        <w:t>Palabras Clave</w:t>
-      </w:r>
-    </w:p>
-    <w:p>
-      <w:pPr>
-        <w:jc w:val="both"/>
-        <w:rPr>
-          <w:rFonts w:ascii="Times New Roman" w:hAnsi="Times New Roman" w:cs="Times New Roman"/>
-          <w:sz w:val="20"/>
-          <w:szCs w:val="20"/>
-        </w:rPr>
-      </w:pPr>
-      <w:r>
-        <w:rPr>
-          <w:rFonts w:ascii="Times New Roman" w:hAnsi="Times New Roman" w:cs="Times New Roman"/>
-          <w:sz w:val="20"/>
-          <w:szCs w:val="20"/>
-        </w:rPr>
-        <w:t>Especialidad – visual c# - Windows Phone – dispositivo móvil – aplicación.</w:t>
+          <w:sz w:val="20"/>
+          <w:szCs w:val="20"/>
+        </w:rPr>
+        <w:t>1</w:t>
+      </w:r>
+      <w:r>
+        <w:rPr>
+          <w:rFonts w:ascii="Times New Roman" w:hAnsi="Times New Roman" w:cs="Times New Roman"/>
+          <w:sz w:val="20"/>
+          <w:szCs w:val="20"/>
+        </w:rPr>
+        <w:t>; desarrollo; publicación</w:t>
+      </w:r>
+      <w:r>
+        <w:rPr>
+          <w:rFonts w:ascii="Times New Roman" w:hAnsi="Times New Roman" w:cs="Times New Roman"/>
+          <w:sz w:val="20"/>
+          <w:szCs w:val="20"/>
+        </w:rPr>
+        <w:t xml:space="preserve"> </w:t>
+      </w:r>
+      <w:r>
+        <w:rPr>
+          <w:rFonts w:ascii="Times New Roman" w:hAnsi="Times New Roman" w:cs="Times New Roman"/>
+          <w:sz w:val="20"/>
+          <w:szCs w:val="20"/>
+        </w:rPr>
+        <w:t>en el mercado de aplicaciones.</w:t>
       </w:r>
     </w:p>
     <w:p>
@@ -267,16 +625,821 @@
           <w:sz w:val="24"/>
           <w:szCs w:val="20"/>
         </w:rPr>
-        <w:t xml:space="preserve">El ajedrez es un juego complejo, que contiene un número finito de reglas bien establecidas cuyo dominio es parte central en el proceso de aprendizaje del juego. Pues esta complejidad nos orienta o utilizar la programación orientada a objetos pues este divide en clases y utilizar </w:t>
-      </w:r>
-      <w:r>
-        <w:rPr>
-          <w:rFonts w:ascii="Times New Roman" w:hAnsi="Times New Roman" w:cs="Times New Roman"/>
-          <w:sz w:val="24"/>
-          <w:szCs w:val="20"/>
-        </w:rPr>
-        <w:t>métodos. El uso del aplicativo que se desarrolla es un juego entre dos personas o contra la máquina. Juego que comprende de tomar estrategias para mover la ficha, cada ficha tiene diferentes casillas de movimiento.</w:t>
-      </w:r>
+        <w:t>El desarrollo de aplicaciones móviles hace referencia al proceso de escribir aplicaciones</w:t>
+      </w:r>
+      <w:r>
+        <w:rPr>
+          <w:rFonts w:ascii="Times New Roman" w:hAnsi="Times New Roman" w:cs="Times New Roman"/>
+          <w:sz w:val="24"/>
+          <w:szCs w:val="20"/>
+        </w:rPr>
+        <w:t xml:space="preserve"> </w:t>
+      </w:r>
+      <w:r>
+        <w:rPr>
+          <w:rFonts w:ascii="Times New Roman" w:hAnsi="Times New Roman" w:cs="Times New Roman"/>
+          <w:sz w:val="24"/>
+          <w:szCs w:val="20"/>
+        </w:rPr>
+        <w:t xml:space="preserve">para </w:t>
+      </w:r>
+      <w:proofErr w:type="spellStart"/>
+      <w:r>
+        <w:rPr>
+          <w:rFonts w:ascii="Times New Roman" w:hAnsi="Times New Roman" w:cs="Times New Roman"/>
+          <w:sz w:val="24"/>
+          <w:szCs w:val="20"/>
+        </w:rPr>
+        <w:t>smartphones</w:t>
+      </w:r>
+      <w:proofErr w:type="spellEnd"/>
+      <w:r>
+        <w:rPr>
+          <w:rFonts w:ascii="Times New Roman" w:hAnsi="Times New Roman" w:cs="Times New Roman"/>
+          <w:sz w:val="24"/>
+          <w:szCs w:val="20"/>
+        </w:rPr>
+        <w:t>. Los teléfonos ejecutan un sistema operativo como plataforma para</w:t>
+      </w:r>
+      <w:r>
+        <w:rPr>
+          <w:rFonts w:ascii="Times New Roman" w:hAnsi="Times New Roman" w:cs="Times New Roman"/>
+          <w:sz w:val="24"/>
+          <w:szCs w:val="20"/>
+        </w:rPr>
+        <w:t xml:space="preserve"> </w:t>
+      </w:r>
+      <w:r>
+        <w:rPr>
+          <w:rFonts w:ascii="Times New Roman" w:hAnsi="Times New Roman" w:cs="Times New Roman"/>
+          <w:sz w:val="24"/>
+          <w:szCs w:val="20"/>
+        </w:rPr>
+        <w:t>proporcionar servicios a las aplicaciones. Como resultado, el desarrollo en dispositivos</w:t>
+      </w:r>
+      <w:r>
+        <w:rPr>
+          <w:rFonts w:ascii="Times New Roman" w:hAnsi="Times New Roman" w:cs="Times New Roman"/>
+          <w:sz w:val="24"/>
+          <w:szCs w:val="20"/>
+        </w:rPr>
+        <w:t xml:space="preserve"> </w:t>
+      </w:r>
+      <w:r>
+        <w:rPr>
+          <w:rFonts w:ascii="Times New Roman" w:hAnsi="Times New Roman" w:cs="Times New Roman"/>
+          <w:sz w:val="24"/>
+          <w:szCs w:val="20"/>
+        </w:rPr>
+        <w:t>móviles es parecido al desarrollo de escritorio: pero con matices. Los teléfonos no</w:t>
+      </w:r>
+      <w:r>
+        <w:rPr>
+          <w:rFonts w:ascii="Times New Roman" w:hAnsi="Times New Roman" w:cs="Times New Roman"/>
+          <w:sz w:val="24"/>
+          <w:szCs w:val="20"/>
+        </w:rPr>
+        <w:t xml:space="preserve"> </w:t>
+      </w:r>
+      <w:r>
+        <w:rPr>
+          <w:rFonts w:ascii="Times New Roman" w:hAnsi="Times New Roman" w:cs="Times New Roman"/>
+          <w:sz w:val="24"/>
+          <w:szCs w:val="20"/>
+        </w:rPr>
+        <w:t xml:space="preserve">tienen la memoria ni el rendimiento de los </w:t>
+      </w:r>
+      <w:proofErr w:type="spellStart"/>
+      <w:r>
+        <w:rPr>
+          <w:rFonts w:ascii="Times New Roman" w:hAnsi="Times New Roman" w:cs="Times New Roman"/>
+          <w:sz w:val="24"/>
+          <w:szCs w:val="20"/>
+        </w:rPr>
+        <w:t>pc’s</w:t>
+      </w:r>
+      <w:proofErr w:type="spellEnd"/>
+      <w:r>
+        <w:rPr>
+          <w:rFonts w:ascii="Times New Roman" w:hAnsi="Times New Roman" w:cs="Times New Roman"/>
+          <w:sz w:val="24"/>
+          <w:szCs w:val="20"/>
+        </w:rPr>
+        <w:t>. Para simplificar el desarrollo, muchos</w:t>
+      </w:r>
+      <w:r>
+        <w:rPr>
+          <w:rFonts w:ascii="Times New Roman" w:hAnsi="Times New Roman" w:cs="Times New Roman"/>
+          <w:sz w:val="24"/>
+          <w:szCs w:val="20"/>
+        </w:rPr>
+        <w:t xml:space="preserve"> </w:t>
+      </w:r>
+      <w:r>
+        <w:rPr>
+          <w:rFonts w:ascii="Times New Roman" w:hAnsi="Times New Roman" w:cs="Times New Roman"/>
+          <w:sz w:val="24"/>
+          <w:szCs w:val="20"/>
+        </w:rPr>
+        <w:t>desarrolladores inicialmente ejecutan, depuran y prueban sus aplicaciones en una</w:t>
+      </w:r>
+      <w:r>
+        <w:rPr>
+          <w:rFonts w:ascii="Times New Roman" w:hAnsi="Times New Roman" w:cs="Times New Roman"/>
+          <w:sz w:val="24"/>
+          <w:szCs w:val="20"/>
+        </w:rPr>
+        <w:t xml:space="preserve"> </w:t>
+      </w:r>
+      <w:r>
+        <w:rPr>
+          <w:rFonts w:ascii="Times New Roman" w:hAnsi="Times New Roman" w:cs="Times New Roman"/>
+          <w:sz w:val="24"/>
+          <w:szCs w:val="20"/>
+        </w:rPr>
+        <w:t>versión de software del teléfono, también conocido como emulador. Este permite la</w:t>
+      </w:r>
+      <w:r>
+        <w:rPr>
+          <w:rFonts w:ascii="Times New Roman" w:hAnsi="Times New Roman" w:cs="Times New Roman"/>
+          <w:sz w:val="24"/>
+          <w:szCs w:val="20"/>
+        </w:rPr>
+        <w:t xml:space="preserve"> </w:t>
+      </w:r>
+      <w:r>
+        <w:rPr>
+          <w:rFonts w:ascii="Times New Roman" w:hAnsi="Times New Roman" w:cs="Times New Roman"/>
+          <w:sz w:val="24"/>
+          <w:szCs w:val="20"/>
+        </w:rPr>
+        <w:t>creación de la aplicación en un entorno estándar y conocido, y puede ser</w:t>
+      </w:r>
+      <w:r>
+        <w:rPr>
+          <w:rFonts w:ascii="Times New Roman" w:hAnsi="Times New Roman" w:cs="Times New Roman"/>
+          <w:sz w:val="24"/>
+          <w:szCs w:val="20"/>
+        </w:rPr>
+        <w:t xml:space="preserve"> </w:t>
+      </w:r>
+      <w:r>
+        <w:rPr>
+          <w:rFonts w:ascii="Times New Roman" w:hAnsi="Times New Roman" w:cs="Times New Roman"/>
+          <w:sz w:val="24"/>
+          <w:szCs w:val="20"/>
+        </w:rPr>
+        <w:t>implementado en un teléfono cuando está listo para su uso.</w:t>
+      </w:r>
+    </w:p>
+    <w:p>
+      <w:pPr>
+        <w:jc w:val="both"/>
+        <w:rPr>
+          <w:rFonts w:ascii="Times New Roman" w:hAnsi="Times New Roman" w:cs="Times New Roman"/>
+          <w:sz w:val="24"/>
+          <w:szCs w:val="20"/>
+        </w:rPr>
+      </w:pPr>
+      <w:r>
+        <w:rPr>
+          <w:rFonts w:ascii="Times New Roman" w:hAnsi="Times New Roman" w:cs="Times New Roman"/>
+          <w:sz w:val="24"/>
+          <w:szCs w:val="20"/>
+        </w:rPr>
+        <w:t xml:space="preserve">La combinación de Windows 8 y Windows </w:t>
+      </w:r>
+      <w:proofErr w:type="spellStart"/>
+      <w:r>
+        <w:rPr>
+          <w:rFonts w:ascii="Times New Roman" w:hAnsi="Times New Roman" w:cs="Times New Roman"/>
+          <w:sz w:val="24"/>
+          <w:szCs w:val="20"/>
+        </w:rPr>
+        <w:t>Phone</w:t>
+      </w:r>
+      <w:proofErr w:type="spellEnd"/>
+      <w:r>
+        <w:rPr>
+          <w:rFonts w:ascii="Times New Roman" w:hAnsi="Times New Roman" w:cs="Times New Roman"/>
+          <w:sz w:val="24"/>
+          <w:szCs w:val="20"/>
+        </w:rPr>
+        <w:t xml:space="preserve"> 8 se ha convertido en la tecnología</w:t>
+      </w:r>
+      <w:r>
+        <w:rPr>
+          <w:rFonts w:ascii="Times New Roman" w:hAnsi="Times New Roman" w:cs="Times New Roman"/>
+          <w:sz w:val="24"/>
+          <w:szCs w:val="20"/>
+        </w:rPr>
+        <w:t xml:space="preserve"> </w:t>
+      </w:r>
+      <w:r>
+        <w:rPr>
+          <w:rFonts w:ascii="Times New Roman" w:hAnsi="Times New Roman" w:cs="Times New Roman"/>
+          <w:sz w:val="24"/>
+          <w:szCs w:val="20"/>
+        </w:rPr>
+        <w:t xml:space="preserve">software más avanzada existente para móviles, </w:t>
+      </w:r>
+      <w:proofErr w:type="spellStart"/>
+      <w:r>
+        <w:rPr>
+          <w:rFonts w:ascii="Times New Roman" w:hAnsi="Times New Roman" w:cs="Times New Roman"/>
+          <w:sz w:val="24"/>
+          <w:szCs w:val="20"/>
+        </w:rPr>
+        <w:t>tablets</w:t>
+      </w:r>
+      <w:proofErr w:type="spellEnd"/>
+      <w:r>
+        <w:rPr>
+          <w:rFonts w:ascii="Times New Roman" w:hAnsi="Times New Roman" w:cs="Times New Roman"/>
+          <w:sz w:val="24"/>
+          <w:szCs w:val="20"/>
+        </w:rPr>
+        <w:t xml:space="preserve"> y PC, proporcionando</w:t>
+      </w:r>
+      <w:r>
+        <w:rPr>
+          <w:rFonts w:ascii="Times New Roman" w:hAnsi="Times New Roman" w:cs="Times New Roman"/>
+          <w:sz w:val="24"/>
+          <w:szCs w:val="20"/>
+        </w:rPr>
+        <w:t xml:space="preserve"> </w:t>
+      </w:r>
+      <w:r>
+        <w:rPr>
+          <w:rFonts w:ascii="Times New Roman" w:hAnsi="Times New Roman" w:cs="Times New Roman"/>
+          <w:sz w:val="24"/>
+          <w:szCs w:val="20"/>
+        </w:rPr>
+        <w:t>funcionalidades nunca vistas hasta el momento y, por primera vez en la historia,</w:t>
+      </w:r>
+      <w:r>
+        <w:rPr>
+          <w:rFonts w:ascii="Times New Roman" w:hAnsi="Times New Roman" w:cs="Times New Roman"/>
+          <w:sz w:val="24"/>
+          <w:szCs w:val="20"/>
+        </w:rPr>
+        <w:t xml:space="preserve"> </w:t>
+      </w:r>
+      <w:r>
+        <w:rPr>
+          <w:rFonts w:ascii="Times New Roman" w:hAnsi="Times New Roman" w:cs="Times New Roman"/>
+          <w:sz w:val="24"/>
+          <w:szCs w:val="20"/>
+        </w:rPr>
+        <w:t>permite a los móviles compartir el mismo corazón software (“</w:t>
+      </w:r>
+      <w:proofErr w:type="spellStart"/>
+      <w:r>
+        <w:rPr>
+          <w:rFonts w:ascii="Times New Roman" w:hAnsi="Times New Roman" w:cs="Times New Roman"/>
+          <w:sz w:val="24"/>
+          <w:szCs w:val="20"/>
+        </w:rPr>
+        <w:t>Shared</w:t>
+      </w:r>
+      <w:proofErr w:type="spellEnd"/>
+      <w:r>
+        <w:rPr>
+          <w:rFonts w:ascii="Times New Roman" w:hAnsi="Times New Roman" w:cs="Times New Roman"/>
+          <w:sz w:val="24"/>
+          <w:szCs w:val="20"/>
+        </w:rPr>
+        <w:t xml:space="preserve"> Windows Core”)</w:t>
+      </w:r>
+      <w:r>
+        <w:rPr>
+          <w:rFonts w:ascii="Times New Roman" w:hAnsi="Times New Roman" w:cs="Times New Roman"/>
+          <w:sz w:val="24"/>
+          <w:szCs w:val="20"/>
+        </w:rPr>
+        <w:t xml:space="preserve"> </w:t>
+      </w:r>
+      <w:r>
+        <w:rPr>
+          <w:rFonts w:ascii="Times New Roman" w:hAnsi="Times New Roman" w:cs="Times New Roman"/>
+          <w:sz w:val="24"/>
+          <w:szCs w:val="20"/>
+        </w:rPr>
+        <w:t>que un ordenador, ofreciendo finalmente a los desarrolladores el anhelado desarrollo</w:t>
+      </w:r>
+      <w:r>
+        <w:rPr>
+          <w:rFonts w:ascii="Times New Roman" w:hAnsi="Times New Roman" w:cs="Times New Roman"/>
+          <w:sz w:val="24"/>
+          <w:szCs w:val="20"/>
+        </w:rPr>
+        <w:t xml:space="preserve"> </w:t>
+      </w:r>
+      <w:proofErr w:type="spellStart"/>
+      <w:r>
+        <w:rPr>
+          <w:rFonts w:ascii="Times New Roman" w:hAnsi="Times New Roman" w:cs="Times New Roman"/>
+          <w:sz w:val="24"/>
+          <w:szCs w:val="20"/>
+        </w:rPr>
+        <w:t>multi</w:t>
+      </w:r>
+      <w:proofErr w:type="spellEnd"/>
+      <w:r>
+        <w:rPr>
+          <w:rFonts w:ascii="Times New Roman" w:hAnsi="Times New Roman" w:cs="Times New Roman"/>
+          <w:sz w:val="24"/>
+          <w:szCs w:val="20"/>
+        </w:rPr>
+        <w:t xml:space="preserve">-dispositivo: móvil, </w:t>
+      </w:r>
+      <w:proofErr w:type="spellStart"/>
+      <w:r>
+        <w:rPr>
+          <w:rFonts w:ascii="Times New Roman" w:hAnsi="Times New Roman" w:cs="Times New Roman"/>
+          <w:sz w:val="24"/>
+          <w:szCs w:val="20"/>
+        </w:rPr>
+        <w:t>tablet</w:t>
+      </w:r>
+      <w:proofErr w:type="spellEnd"/>
+      <w:r>
+        <w:rPr>
+          <w:rFonts w:ascii="Times New Roman" w:hAnsi="Times New Roman" w:cs="Times New Roman"/>
+          <w:sz w:val="24"/>
+          <w:szCs w:val="20"/>
+        </w:rPr>
+        <w:t xml:space="preserve"> y ordenador.</w:t>
+      </w:r>
+    </w:p>
+    <w:p>
+      <w:pPr>
+        <w:jc w:val="both"/>
+        <w:rPr>
+          <w:rFonts w:ascii="Times New Roman" w:hAnsi="Times New Roman" w:cs="Times New Roman"/>
+          <w:sz w:val="24"/>
+          <w:szCs w:val="20"/>
+        </w:rPr>
+      </w:pPr>
+      <w:r>
+        <w:rPr>
+          <w:rFonts w:ascii="Times New Roman" w:hAnsi="Times New Roman" w:cs="Times New Roman"/>
+          <w:sz w:val="24"/>
+          <w:szCs w:val="20"/>
+        </w:rPr>
+        <w:t xml:space="preserve">Arquitectura de Windows </w:t>
+      </w:r>
+      <w:proofErr w:type="spellStart"/>
+      <w:r>
+        <w:rPr>
+          <w:rFonts w:ascii="Times New Roman" w:hAnsi="Times New Roman" w:cs="Times New Roman"/>
+          <w:sz w:val="24"/>
+          <w:szCs w:val="20"/>
+        </w:rPr>
+        <w:t>Phone</w:t>
+      </w:r>
+      <w:proofErr w:type="spellEnd"/>
+      <w:r>
+        <w:rPr>
+          <w:rFonts w:ascii="Times New Roman" w:hAnsi="Times New Roman" w:cs="Times New Roman"/>
+          <w:sz w:val="24"/>
+          <w:szCs w:val="20"/>
+        </w:rPr>
+        <w:t xml:space="preserve"> 8: </w:t>
+      </w:r>
+    </w:p>
+    <w:p>
+      <w:pPr>
+        <w:jc w:val="both"/>
+        <w:rPr>
+          <w:rFonts w:ascii="Times New Roman" w:hAnsi="Times New Roman" w:cs="Times New Roman"/>
+          <w:sz w:val="24"/>
+          <w:szCs w:val="20"/>
+        </w:rPr>
+      </w:pPr>
+      <w:r>
+        <w:rPr>
+          <w:rFonts w:ascii="Times New Roman" w:hAnsi="Times New Roman" w:cs="Times New Roman"/>
+          <w:sz w:val="24"/>
+          <w:szCs w:val="20"/>
+        </w:rPr>
+        <w:lastRenderedPageBreak/>
+        <w:t>Uno de los grandes problemas a los que Microsoft debió hacer frente en la época de</w:t>
+      </w:r>
+      <w:r>
+        <w:rPr>
+          <w:rFonts w:ascii="Times New Roman" w:hAnsi="Times New Roman" w:cs="Times New Roman"/>
+          <w:sz w:val="24"/>
+          <w:szCs w:val="20"/>
+        </w:rPr>
+        <w:t xml:space="preserve"> </w:t>
+      </w:r>
+      <w:r>
+        <w:rPr>
+          <w:rFonts w:ascii="Times New Roman" w:hAnsi="Times New Roman" w:cs="Times New Roman"/>
+          <w:sz w:val="24"/>
+          <w:szCs w:val="20"/>
+        </w:rPr>
+        <w:t>Windows Mobile fue la fragmentación de hardware y software existente en el</w:t>
+      </w:r>
+      <w:r>
+        <w:rPr>
+          <w:rFonts w:ascii="Times New Roman" w:hAnsi="Times New Roman" w:cs="Times New Roman"/>
+          <w:sz w:val="24"/>
+          <w:szCs w:val="20"/>
+        </w:rPr>
+        <w:t xml:space="preserve"> </w:t>
+      </w:r>
+      <w:r>
+        <w:rPr>
+          <w:rFonts w:ascii="Times New Roman" w:hAnsi="Times New Roman" w:cs="Times New Roman"/>
+          <w:sz w:val="24"/>
+          <w:szCs w:val="20"/>
+        </w:rPr>
+        <w:t>ecosistema e inconsistencia del sistema a través de distintos dispositivos. Aprendiendo</w:t>
+      </w:r>
+      <w:r>
+        <w:rPr>
+          <w:rFonts w:ascii="Times New Roman" w:hAnsi="Times New Roman" w:cs="Times New Roman"/>
+          <w:sz w:val="24"/>
+          <w:szCs w:val="20"/>
+        </w:rPr>
+        <w:t xml:space="preserve"> </w:t>
+      </w:r>
+      <w:r>
+        <w:rPr>
+          <w:rFonts w:ascii="Times New Roman" w:hAnsi="Times New Roman" w:cs="Times New Roman"/>
+          <w:sz w:val="24"/>
+          <w:szCs w:val="20"/>
+        </w:rPr>
+        <w:t xml:space="preserve">de sus errores, en Windows </w:t>
+      </w:r>
+      <w:proofErr w:type="spellStart"/>
+      <w:r>
+        <w:rPr>
+          <w:rFonts w:ascii="Times New Roman" w:hAnsi="Times New Roman" w:cs="Times New Roman"/>
+          <w:sz w:val="24"/>
+          <w:szCs w:val="20"/>
+        </w:rPr>
+        <w:t>Phone</w:t>
+      </w:r>
+      <w:proofErr w:type="spellEnd"/>
+      <w:r>
+        <w:rPr>
+          <w:rFonts w:ascii="Times New Roman" w:hAnsi="Times New Roman" w:cs="Times New Roman"/>
+          <w:sz w:val="24"/>
+          <w:szCs w:val="20"/>
+        </w:rPr>
+        <w:t xml:space="preserve"> 8 nos encontraremos un modelo de hardware y</w:t>
+      </w:r>
+      <w:r>
+        <w:rPr>
+          <w:rFonts w:ascii="Times New Roman" w:hAnsi="Times New Roman" w:cs="Times New Roman"/>
+          <w:sz w:val="24"/>
+          <w:szCs w:val="20"/>
+        </w:rPr>
+        <w:t xml:space="preserve"> </w:t>
+      </w:r>
+      <w:r>
+        <w:rPr>
+          <w:rFonts w:ascii="Times New Roman" w:hAnsi="Times New Roman" w:cs="Times New Roman"/>
+          <w:sz w:val="24"/>
+          <w:szCs w:val="20"/>
+        </w:rPr>
+        <w:t>software claro y conciso que ayudara a evitar la repetición de esta situación tratando</w:t>
+      </w:r>
+      <w:r>
+        <w:rPr>
+          <w:rFonts w:ascii="Times New Roman" w:hAnsi="Times New Roman" w:cs="Times New Roman"/>
+          <w:sz w:val="24"/>
+          <w:szCs w:val="20"/>
+        </w:rPr>
+        <w:t xml:space="preserve"> </w:t>
+      </w:r>
+      <w:r>
+        <w:rPr>
+          <w:rFonts w:ascii="Times New Roman" w:hAnsi="Times New Roman" w:cs="Times New Roman"/>
+          <w:sz w:val="24"/>
+          <w:szCs w:val="20"/>
+        </w:rPr>
+        <w:t xml:space="preserve">de no atarse a un solo dispositivo. </w:t>
+      </w:r>
+    </w:p>
+    <w:p>
+      <w:pPr>
+        <w:jc w:val="both"/>
+        <w:rPr>
+          <w:rFonts w:ascii="Times New Roman" w:hAnsi="Times New Roman" w:cs="Times New Roman"/>
+          <w:sz w:val="24"/>
+          <w:szCs w:val="20"/>
+        </w:rPr>
+      </w:pPr>
+      <w:r>
+        <w:rPr>
+          <w:rFonts w:ascii="Times New Roman" w:hAnsi="Times New Roman" w:cs="Times New Roman"/>
+          <w:sz w:val="24"/>
+          <w:szCs w:val="20"/>
+        </w:rPr>
+        <w:t xml:space="preserve">Microsoft requiere que todo teléfono que desee ejecutar Windows </w:t>
+      </w:r>
+      <w:proofErr w:type="spellStart"/>
+      <w:r>
+        <w:rPr>
+          <w:rFonts w:ascii="Times New Roman" w:hAnsi="Times New Roman" w:cs="Times New Roman"/>
+          <w:sz w:val="24"/>
+          <w:szCs w:val="20"/>
+        </w:rPr>
+        <w:t>Phone</w:t>
+      </w:r>
+      <w:proofErr w:type="spellEnd"/>
+      <w:r>
+        <w:rPr>
+          <w:rFonts w:ascii="Times New Roman" w:hAnsi="Times New Roman" w:cs="Times New Roman"/>
+          <w:sz w:val="24"/>
+          <w:szCs w:val="20"/>
+        </w:rPr>
+        <w:t xml:space="preserve"> 8 disponga</w:t>
+      </w:r>
+      <w:r>
+        <w:rPr>
+          <w:rFonts w:ascii="Times New Roman" w:hAnsi="Times New Roman" w:cs="Times New Roman"/>
+          <w:sz w:val="24"/>
+          <w:szCs w:val="20"/>
+        </w:rPr>
+        <w:t xml:space="preserve"> </w:t>
+      </w:r>
+      <w:r>
+        <w:rPr>
+          <w:rFonts w:ascii="Times New Roman" w:hAnsi="Times New Roman" w:cs="Times New Roman"/>
+          <w:sz w:val="24"/>
+          <w:szCs w:val="20"/>
+        </w:rPr>
+        <w:t>de unas características mínimas, para asegurar la consistencia de todos los usuarios del</w:t>
+      </w:r>
+      <w:r>
+        <w:rPr>
+          <w:rFonts w:ascii="Times New Roman" w:hAnsi="Times New Roman" w:cs="Times New Roman"/>
+          <w:sz w:val="24"/>
+          <w:szCs w:val="20"/>
+        </w:rPr>
+        <w:t xml:space="preserve"> </w:t>
+      </w:r>
+      <w:r>
+        <w:rPr>
+          <w:rFonts w:ascii="Times New Roman" w:hAnsi="Times New Roman" w:cs="Times New Roman"/>
+          <w:sz w:val="24"/>
+          <w:szCs w:val="20"/>
+        </w:rPr>
+        <w:t>sistema. A partir de estas características los fabricantes de software son libres de</w:t>
+      </w:r>
+      <w:r>
+        <w:rPr>
+          <w:rFonts w:ascii="Times New Roman" w:hAnsi="Times New Roman" w:cs="Times New Roman"/>
+          <w:sz w:val="24"/>
+          <w:szCs w:val="20"/>
+        </w:rPr>
+        <w:t xml:space="preserve"> </w:t>
+      </w:r>
+      <w:r>
+        <w:rPr>
+          <w:rFonts w:ascii="Times New Roman" w:hAnsi="Times New Roman" w:cs="Times New Roman"/>
+          <w:sz w:val="24"/>
+          <w:szCs w:val="20"/>
+        </w:rPr>
+        <w:t xml:space="preserve">ampliarlas en algunos casos y están obligados a cumplirlas con exactitud en otros. </w:t>
+      </w:r>
+    </w:p>
+    <w:p>
+      <w:pPr>
+        <w:jc w:val="both"/>
+        <w:rPr>
+          <w:rFonts w:ascii="Times New Roman" w:hAnsi="Times New Roman" w:cs="Times New Roman"/>
+          <w:sz w:val="24"/>
+          <w:szCs w:val="20"/>
+        </w:rPr>
+      </w:pPr>
+      <w:r>
+        <w:rPr>
+          <w:rFonts w:ascii="Times New Roman" w:hAnsi="Times New Roman" w:cs="Times New Roman"/>
+          <w:sz w:val="24"/>
+          <w:szCs w:val="20"/>
+        </w:rPr>
+        <w:t xml:space="preserve">Hasta el momento, para Windows </w:t>
+      </w:r>
+      <w:proofErr w:type="spellStart"/>
+      <w:r>
+        <w:rPr>
+          <w:rFonts w:ascii="Times New Roman" w:hAnsi="Times New Roman" w:cs="Times New Roman"/>
+          <w:sz w:val="24"/>
+          <w:szCs w:val="20"/>
+        </w:rPr>
+        <w:t>Phone</w:t>
+      </w:r>
+      <w:proofErr w:type="spellEnd"/>
+      <w:r>
+        <w:rPr>
+          <w:rFonts w:ascii="Times New Roman" w:hAnsi="Times New Roman" w:cs="Times New Roman"/>
+          <w:sz w:val="24"/>
+          <w:szCs w:val="20"/>
+        </w:rPr>
+        <w:t xml:space="preserve"> solo existían dos tipos de </w:t>
+      </w:r>
+      <w:proofErr w:type="spellStart"/>
+      <w:r>
+        <w:rPr>
+          <w:rFonts w:ascii="Times New Roman" w:hAnsi="Times New Roman" w:cs="Times New Roman"/>
+          <w:sz w:val="24"/>
+          <w:szCs w:val="20"/>
+        </w:rPr>
+        <w:t>frameworks</w:t>
+      </w:r>
+      <w:proofErr w:type="spellEnd"/>
+      <w:r>
+        <w:rPr>
+          <w:rFonts w:ascii="Times New Roman" w:hAnsi="Times New Roman" w:cs="Times New Roman"/>
+          <w:sz w:val="24"/>
+          <w:szCs w:val="20"/>
+        </w:rPr>
+        <w:t xml:space="preserve"> de</w:t>
+      </w:r>
+      <w:r>
+        <w:rPr>
+          <w:rFonts w:ascii="Times New Roman" w:hAnsi="Times New Roman" w:cs="Times New Roman"/>
+          <w:sz w:val="24"/>
+          <w:szCs w:val="20"/>
+        </w:rPr>
+        <w:t xml:space="preserve"> </w:t>
+      </w:r>
+      <w:r>
+        <w:rPr>
+          <w:rFonts w:ascii="Times New Roman" w:hAnsi="Times New Roman" w:cs="Times New Roman"/>
+          <w:sz w:val="24"/>
+          <w:szCs w:val="20"/>
+        </w:rPr>
+        <w:t>desarrollo: Los desarrollos bajo Microsoft Silverlight o los desarrollos bajo la tecnología</w:t>
+      </w:r>
+      <w:r>
+        <w:rPr>
+          <w:rFonts w:ascii="Times New Roman" w:hAnsi="Times New Roman" w:cs="Times New Roman"/>
+          <w:sz w:val="24"/>
+          <w:szCs w:val="20"/>
+        </w:rPr>
+        <w:t xml:space="preserve"> </w:t>
+      </w:r>
+      <w:r>
+        <w:rPr>
+          <w:rFonts w:ascii="Times New Roman" w:hAnsi="Times New Roman" w:cs="Times New Roman"/>
+          <w:sz w:val="24"/>
+          <w:szCs w:val="20"/>
+        </w:rPr>
+        <w:t>de XNA. En ambos se podían utilizar los mismos lenguajes</w:t>
+      </w:r>
+      <w:r>
+        <w:rPr>
+          <w:rFonts w:ascii="Times New Roman" w:hAnsi="Times New Roman" w:cs="Times New Roman"/>
+          <w:sz w:val="24"/>
+          <w:szCs w:val="20"/>
+        </w:rPr>
+        <w:t xml:space="preserve"> </w:t>
+      </w:r>
+      <w:r>
+        <w:rPr>
+          <w:rFonts w:ascii="Times New Roman" w:hAnsi="Times New Roman" w:cs="Times New Roman"/>
+          <w:sz w:val="24"/>
+          <w:szCs w:val="20"/>
+        </w:rPr>
+        <w:t xml:space="preserve">de programación, C# o VB.Net. En Windows </w:t>
+      </w:r>
+      <w:proofErr w:type="spellStart"/>
+      <w:r>
+        <w:rPr>
+          <w:rFonts w:ascii="Times New Roman" w:hAnsi="Times New Roman" w:cs="Times New Roman"/>
+          <w:sz w:val="24"/>
+          <w:szCs w:val="20"/>
+        </w:rPr>
+        <w:t>Phone</w:t>
+      </w:r>
+      <w:proofErr w:type="spellEnd"/>
+      <w:r>
+        <w:rPr>
+          <w:rFonts w:ascii="Times New Roman" w:hAnsi="Times New Roman" w:cs="Times New Roman"/>
+          <w:sz w:val="24"/>
+          <w:szCs w:val="20"/>
+        </w:rPr>
+        <w:t xml:space="preserve"> 8 estos </w:t>
+      </w:r>
+      <w:proofErr w:type="spellStart"/>
+      <w:r>
+        <w:rPr>
+          <w:rFonts w:ascii="Times New Roman" w:hAnsi="Times New Roman" w:cs="Times New Roman"/>
+          <w:sz w:val="24"/>
+          <w:szCs w:val="20"/>
+        </w:rPr>
+        <w:t>frameworks</w:t>
+      </w:r>
+      <w:proofErr w:type="spellEnd"/>
+      <w:r>
+        <w:rPr>
+          <w:rFonts w:ascii="Times New Roman" w:hAnsi="Times New Roman" w:cs="Times New Roman"/>
+          <w:sz w:val="24"/>
+          <w:szCs w:val="20"/>
+        </w:rPr>
+        <w:t xml:space="preserve"> desaparecen.</w:t>
+      </w:r>
+      <w:r>
+        <w:rPr>
+          <w:rFonts w:ascii="Times New Roman" w:hAnsi="Times New Roman" w:cs="Times New Roman"/>
+          <w:sz w:val="24"/>
+          <w:szCs w:val="20"/>
+        </w:rPr>
+        <w:t xml:space="preserve"> </w:t>
+      </w:r>
+      <w:r>
+        <w:rPr>
+          <w:rFonts w:ascii="Times New Roman" w:hAnsi="Times New Roman" w:cs="Times New Roman"/>
+          <w:sz w:val="24"/>
+          <w:szCs w:val="20"/>
+        </w:rPr>
+        <w:t xml:space="preserve">Para desarrollar aplicaciones usaremos </w:t>
+      </w:r>
+      <w:proofErr w:type="spellStart"/>
+      <w:r>
+        <w:rPr>
+          <w:rFonts w:ascii="Times New Roman" w:hAnsi="Times New Roman" w:cs="Times New Roman"/>
+          <w:sz w:val="24"/>
+          <w:szCs w:val="20"/>
+        </w:rPr>
+        <w:t>WinRT</w:t>
+      </w:r>
+      <w:proofErr w:type="spellEnd"/>
+      <w:r>
+        <w:rPr>
+          <w:rFonts w:ascii="Times New Roman" w:hAnsi="Times New Roman" w:cs="Times New Roman"/>
+          <w:sz w:val="24"/>
+          <w:szCs w:val="20"/>
+        </w:rPr>
+        <w:t>, tanto en C# con en VB.Net, en lo</w:t>
+      </w:r>
+      <w:r>
+        <w:rPr>
+          <w:rFonts w:ascii="Times New Roman" w:hAnsi="Times New Roman" w:cs="Times New Roman"/>
+          <w:sz w:val="24"/>
+          <w:szCs w:val="20"/>
+        </w:rPr>
+        <w:t xml:space="preserve"> </w:t>
+      </w:r>
+      <w:r>
+        <w:rPr>
+          <w:rFonts w:ascii="Times New Roman" w:hAnsi="Times New Roman" w:cs="Times New Roman"/>
+          <w:sz w:val="24"/>
+          <w:szCs w:val="20"/>
+        </w:rPr>
+        <w:t xml:space="preserve">referente a Silverlight. En cuanto a XNA utilizaremos C++ nativo y </w:t>
+      </w:r>
+      <w:proofErr w:type="spellStart"/>
+      <w:r>
+        <w:rPr>
+          <w:rFonts w:ascii="Times New Roman" w:hAnsi="Times New Roman" w:cs="Times New Roman"/>
+          <w:sz w:val="24"/>
+          <w:szCs w:val="20"/>
+        </w:rPr>
+        <w:t>DirectX</w:t>
+      </w:r>
+      <w:proofErr w:type="spellEnd"/>
+      <w:r>
+        <w:rPr>
+          <w:rFonts w:ascii="Times New Roman" w:hAnsi="Times New Roman" w:cs="Times New Roman"/>
+          <w:sz w:val="24"/>
+          <w:szCs w:val="20"/>
+        </w:rPr>
+        <w:t xml:space="preserve"> para el</w:t>
+      </w:r>
+      <w:r>
+        <w:rPr>
+          <w:rFonts w:ascii="Times New Roman" w:hAnsi="Times New Roman" w:cs="Times New Roman"/>
+          <w:sz w:val="24"/>
+          <w:szCs w:val="20"/>
+        </w:rPr>
+        <w:t xml:space="preserve"> </w:t>
+      </w:r>
+      <w:r>
+        <w:rPr>
+          <w:rFonts w:ascii="Times New Roman" w:hAnsi="Times New Roman" w:cs="Times New Roman"/>
+          <w:sz w:val="24"/>
+          <w:szCs w:val="20"/>
+        </w:rPr>
+        <w:t>desarrollo de aplicaciones que hagan un uso intensivo de gráficos.</w:t>
+      </w:r>
+    </w:p>
+    <w:p>
+      <w:pPr>
+        <w:jc w:val="both"/>
+        <w:rPr>
+          <w:rFonts w:ascii="Times New Roman" w:hAnsi="Times New Roman" w:cs="Times New Roman"/>
+          <w:sz w:val="24"/>
+          <w:szCs w:val="20"/>
+        </w:rPr>
+      </w:pPr>
     </w:p>
     <w:p>
       <w:pPr>
@@ -305,6 +1468,357 @@
           <w:szCs w:val="20"/>
         </w:rPr>
         <w:t>, herramientas técnicas</w:t>
+      </w:r>
+    </w:p>
+    <w:p>
+      <w:pPr>
+        <w:jc w:val="both"/>
+        <w:rPr>
+          <w:rFonts w:ascii="Times New Roman" w:hAnsi="Times New Roman" w:cs="Times New Roman"/>
+          <w:b/>
+          <w:sz w:val="24"/>
+          <w:szCs w:val="20"/>
+        </w:rPr>
+      </w:pPr>
+      <w:r>
+        <w:rPr>
+          <w:rFonts w:ascii="Times New Roman" w:hAnsi="Times New Roman" w:cs="Times New Roman"/>
+          <w:b/>
+          <w:sz w:val="24"/>
+          <w:szCs w:val="20"/>
+        </w:rPr>
+        <w:t>Patrón Arquitectónico MVVM</w:t>
+      </w:r>
+    </w:p>
+    <w:p>
+      <w:pPr>
+        <w:jc w:val="both"/>
+        <w:rPr>
+          <w:rFonts w:ascii="Times New Roman" w:hAnsi="Times New Roman" w:cs="Times New Roman"/>
+          <w:sz w:val="24"/>
+          <w:szCs w:val="20"/>
+        </w:rPr>
+      </w:pPr>
+      <w:r>
+        <w:rPr>
+          <w:rFonts w:ascii="Times New Roman" w:hAnsi="Times New Roman" w:cs="Times New Roman"/>
+          <w:sz w:val="24"/>
+          <w:szCs w:val="20"/>
+        </w:rPr>
+        <w:t>MVVM es un patrón de arquitectura de software</w:t>
+      </w:r>
+      <w:r>
+        <w:rPr>
+          <w:rFonts w:ascii="Times New Roman" w:hAnsi="Times New Roman" w:cs="Times New Roman"/>
+          <w:sz w:val="24"/>
+          <w:szCs w:val="20"/>
+        </w:rPr>
+        <w:t xml:space="preserve">. </w:t>
+      </w:r>
+      <w:r>
+        <w:rPr>
+          <w:rFonts w:ascii="Times New Roman" w:hAnsi="Times New Roman" w:cs="Times New Roman"/>
+          <w:sz w:val="24"/>
+          <w:szCs w:val="20"/>
+        </w:rPr>
+        <w:t>Al igual que muchos patrones, promueve la reutilización de código a través de separaciones de</w:t>
+      </w:r>
+      <w:r>
+        <w:rPr>
+          <w:rFonts w:ascii="Times New Roman" w:hAnsi="Times New Roman" w:cs="Times New Roman"/>
+          <w:sz w:val="24"/>
+          <w:szCs w:val="20"/>
+        </w:rPr>
+        <w:t xml:space="preserve"> </w:t>
+      </w:r>
+      <w:r>
+        <w:rPr>
+          <w:rFonts w:ascii="Times New Roman" w:hAnsi="Times New Roman" w:cs="Times New Roman"/>
+          <w:sz w:val="24"/>
+          <w:szCs w:val="20"/>
+        </w:rPr>
+        <w:t>preocupaciones y modularidad</w:t>
+      </w:r>
+      <w:r>
+        <w:rPr>
+          <w:rFonts w:ascii="Times New Roman" w:hAnsi="Times New Roman" w:cs="Times New Roman"/>
+          <w:sz w:val="24"/>
+          <w:szCs w:val="20"/>
+        </w:rPr>
+        <w:t>.</w:t>
+      </w:r>
+    </w:p>
+    <w:p>
+      <w:pPr>
+        <w:jc w:val="both"/>
+        <w:rPr>
+          <w:rFonts w:ascii="Times New Roman" w:hAnsi="Times New Roman" w:cs="Times New Roman"/>
+          <w:sz w:val="24"/>
+          <w:szCs w:val="20"/>
+        </w:rPr>
+      </w:pPr>
+      <w:r>
+        <w:rPr>
+          <w:rFonts w:ascii="Times New Roman" w:hAnsi="Times New Roman" w:cs="Times New Roman"/>
+          <w:sz w:val="24"/>
+          <w:szCs w:val="20"/>
+        </w:rPr>
+        <w:t>Una aplicación MVVM se divide en tres partes principales:</w:t>
+      </w:r>
+    </w:p>
+    <w:p>
+      <w:pPr>
+        <w:jc w:val="both"/>
+        <w:rPr>
+          <w:rFonts w:ascii="Times New Roman" w:hAnsi="Times New Roman" w:cs="Times New Roman"/>
+          <w:b/>
+          <w:sz w:val="24"/>
+          <w:szCs w:val="20"/>
+        </w:rPr>
+      </w:pPr>
+      <w:r>
+        <w:rPr>
+          <w:rFonts w:ascii="Times New Roman" w:hAnsi="Times New Roman" w:cs="Times New Roman"/>
+          <w:b/>
+          <w:sz w:val="24"/>
+          <w:szCs w:val="20"/>
+        </w:rPr>
+        <w:t>Modelo</w:t>
+      </w:r>
+    </w:p>
+    <w:p>
+      <w:pPr>
+        <w:jc w:val="both"/>
+        <w:rPr>
+          <w:rFonts w:ascii="Times New Roman" w:hAnsi="Times New Roman" w:cs="Times New Roman"/>
+          <w:sz w:val="24"/>
+          <w:szCs w:val="20"/>
+        </w:rPr>
+      </w:pPr>
+      <w:r>
+        <w:rPr>
+          <w:rFonts w:ascii="Times New Roman" w:hAnsi="Times New Roman" w:cs="Times New Roman"/>
+          <w:sz w:val="24"/>
+          <w:szCs w:val="20"/>
+        </w:rPr>
+        <w:t xml:space="preserve">La capa modelo incluye todo el </w:t>
+      </w:r>
+      <w:r>
+        <w:rPr>
+          <w:rFonts w:ascii="Times New Roman" w:hAnsi="Times New Roman" w:cs="Times New Roman"/>
+          <w:sz w:val="24"/>
+          <w:szCs w:val="20"/>
+        </w:rPr>
+        <w:t>código</w:t>
+      </w:r>
+      <w:r>
+        <w:rPr>
+          <w:rFonts w:ascii="Times New Roman" w:hAnsi="Times New Roman" w:cs="Times New Roman"/>
+          <w:sz w:val="24"/>
+          <w:szCs w:val="20"/>
+        </w:rPr>
+        <w:t xml:space="preserve"> que implementa la </w:t>
+      </w:r>
+      <w:r>
+        <w:rPr>
+          <w:rFonts w:ascii="Times New Roman" w:hAnsi="Times New Roman" w:cs="Times New Roman"/>
+          <w:sz w:val="24"/>
+          <w:szCs w:val="20"/>
+        </w:rPr>
+        <w:t>lógica</w:t>
+      </w:r>
+      <w:r>
+        <w:rPr>
+          <w:rFonts w:ascii="Times New Roman" w:hAnsi="Times New Roman" w:cs="Times New Roman"/>
+          <w:sz w:val="24"/>
+          <w:szCs w:val="20"/>
+        </w:rPr>
+        <w:t xml:space="preserve"> principal de la aplicación y define los tipos requeridos para modelar el dominio de la aplicación. Esta capa es completamente independiente de las capas de vista y modelo de vista.</w:t>
+      </w:r>
+    </w:p>
+    <w:p>
+      <w:pPr>
+        <w:jc w:val="both"/>
+        <w:rPr>
+          <w:rFonts w:ascii="Times New Roman" w:hAnsi="Times New Roman" w:cs="Times New Roman"/>
+          <w:b/>
+          <w:sz w:val="24"/>
+          <w:szCs w:val="20"/>
+        </w:rPr>
+      </w:pPr>
+      <w:r>
+        <w:rPr>
+          <w:rFonts w:ascii="Times New Roman" w:hAnsi="Times New Roman" w:cs="Times New Roman"/>
+          <w:b/>
+          <w:sz w:val="24"/>
+          <w:szCs w:val="20"/>
+        </w:rPr>
+        <w:t>Vista</w:t>
+      </w:r>
+    </w:p>
+    <w:p>
+      <w:pPr>
+        <w:jc w:val="both"/>
+        <w:rPr>
+          <w:rFonts w:ascii="Times New Roman" w:hAnsi="Times New Roman" w:cs="Times New Roman"/>
+          <w:sz w:val="24"/>
+          <w:szCs w:val="20"/>
+        </w:rPr>
+      </w:pPr>
+      <w:r>
+        <w:rPr>
+          <w:rFonts w:ascii="Times New Roman" w:hAnsi="Times New Roman" w:cs="Times New Roman"/>
+          <w:sz w:val="24"/>
+          <w:szCs w:val="20"/>
+        </w:rPr>
+        <w:t>La capa vista es la presentación de datos, l</w:t>
+      </w:r>
+      <w:r>
+        <w:rPr>
+          <w:rFonts w:ascii="Times New Roman" w:hAnsi="Times New Roman" w:cs="Times New Roman"/>
+          <w:sz w:val="24"/>
+          <w:szCs w:val="20"/>
+        </w:rPr>
+        <w:t>a vista gestiona entrada (pulsaciones de teclas, los movimientos del ratón, toque gestos, etc.), que en última instancia manipula propiedades del modelo.</w:t>
+      </w:r>
+    </w:p>
+    <w:p>
+      <w:pPr>
+        <w:jc w:val="both"/>
+        <w:rPr>
+          <w:rFonts w:ascii="Times New Roman" w:hAnsi="Times New Roman" w:cs="Times New Roman"/>
+          <w:sz w:val="24"/>
+          <w:szCs w:val="20"/>
+        </w:rPr>
+      </w:pPr>
+      <w:r>
+        <w:rPr>
+          <w:rFonts w:ascii="Times New Roman" w:hAnsi="Times New Roman" w:cs="Times New Roman"/>
+          <w:sz w:val="24"/>
+          <w:szCs w:val="20"/>
+        </w:rPr>
+        <w:t xml:space="preserve">La </w:t>
+      </w:r>
+      <w:r>
+        <w:rPr>
+          <w:rFonts w:ascii="Times New Roman" w:hAnsi="Times New Roman" w:cs="Times New Roman"/>
+          <w:sz w:val="24"/>
+          <w:szCs w:val="20"/>
+        </w:rPr>
+        <w:t>vista en MVVM contiene comportamientos, eventos y datos-</w:t>
+      </w:r>
+      <w:proofErr w:type="spellStart"/>
+      <w:r>
+        <w:rPr>
+          <w:rFonts w:ascii="Times New Roman" w:hAnsi="Times New Roman" w:cs="Times New Roman"/>
+          <w:sz w:val="24"/>
+          <w:szCs w:val="20"/>
+        </w:rPr>
+        <w:t>bindings</w:t>
+      </w:r>
+      <w:proofErr w:type="spellEnd"/>
+      <w:r>
+        <w:rPr>
+          <w:rFonts w:ascii="Times New Roman" w:hAnsi="Times New Roman" w:cs="Times New Roman"/>
+          <w:sz w:val="24"/>
+          <w:szCs w:val="20"/>
+        </w:rPr>
+        <w:t xml:space="preserve"> que finalmente requieren conocimiento de la modelo y el modelo de vista subyacente. Si bien estos eventos y comportamientos podrían asignarse a propiedades, llamadas a métodos y comandos, la vista sigue siendo responsable de su manejo de eventos propios y no se enciende está completamente sobre el modelo de vista.</w:t>
+      </w:r>
+    </w:p>
+    <w:p>
+      <w:pPr>
+        <w:jc w:val="both"/>
+        <w:rPr>
+          <w:rFonts w:ascii="Times New Roman" w:hAnsi="Times New Roman" w:cs="Times New Roman"/>
+          <w:b/>
+          <w:sz w:val="24"/>
+          <w:szCs w:val="20"/>
+        </w:rPr>
+      </w:pPr>
+      <w:proofErr w:type="spellStart"/>
+      <w:r>
+        <w:rPr>
+          <w:rFonts w:ascii="Times New Roman" w:hAnsi="Times New Roman" w:cs="Times New Roman"/>
+          <w:b/>
+          <w:sz w:val="24"/>
+          <w:szCs w:val="20"/>
+        </w:rPr>
+        <w:t>VistaModelo</w:t>
+      </w:r>
+      <w:proofErr w:type="spellEnd"/>
+    </w:p>
+    <w:p>
+      <w:pPr>
+        <w:jc w:val="both"/>
+        <w:rPr>
+          <w:rFonts w:ascii="Times New Roman" w:hAnsi="Times New Roman" w:cs="Times New Roman"/>
+          <w:sz w:val="24"/>
+          <w:szCs w:val="20"/>
+        </w:rPr>
+      </w:pPr>
+      <w:r>
+        <w:rPr>
+          <w:rFonts w:ascii="Times New Roman" w:hAnsi="Times New Roman" w:cs="Times New Roman"/>
+          <w:sz w:val="24"/>
+          <w:szCs w:val="20"/>
+        </w:rPr>
+        <w:lastRenderedPageBreak/>
+        <w:t xml:space="preserve">La capa de </w:t>
+      </w:r>
+      <w:proofErr w:type="spellStart"/>
+      <w:r>
+        <w:rPr>
+          <w:rFonts w:ascii="Times New Roman" w:hAnsi="Times New Roman" w:cs="Times New Roman"/>
+          <w:sz w:val="24"/>
+          <w:szCs w:val="20"/>
+        </w:rPr>
+        <w:t>vistamodelo</w:t>
+      </w:r>
+      <w:proofErr w:type="spellEnd"/>
+      <w:r>
+        <w:rPr>
+          <w:rFonts w:ascii="Times New Roman" w:hAnsi="Times New Roman" w:cs="Times New Roman"/>
+          <w:sz w:val="24"/>
+          <w:szCs w:val="20"/>
+        </w:rPr>
+        <w:t xml:space="preserve"> proporciona destinos de enlace de datos para la vista. En muchos casos, el modelo de vista expone el modelo directamente o proporciona miembros que encapsulan miembros de modelo específicos.</w:t>
+      </w:r>
+    </w:p>
+    <w:p>
+      <w:pPr>
+        <w:jc w:val="both"/>
+        <w:rPr>
+          <w:rFonts w:ascii="Times New Roman" w:hAnsi="Times New Roman" w:cs="Times New Roman"/>
+          <w:sz w:val="24"/>
+          <w:szCs w:val="20"/>
+        </w:rPr>
+      </w:pPr>
+      <w:r>
+        <w:rPr>
+          <w:rFonts w:ascii="Times New Roman" w:hAnsi="Times New Roman" w:cs="Times New Roman"/>
+          <w:sz w:val="24"/>
+          <w:szCs w:val="20"/>
+        </w:rPr>
+        <w:t>El modelo de vista también puede definir miembros para realzar un seguimiento de los datos que son relevantes para la interfaz de un usuario, pero no para el modelo, como el orden de visualización de una lista de elementos.</w:t>
+      </w:r>
+    </w:p>
+    <w:p>
+      <w:pPr>
+        <w:jc w:val="both"/>
+        <w:rPr>
+          <w:rFonts w:ascii="Times New Roman" w:hAnsi="Times New Roman" w:cs="Times New Roman"/>
+          <w:sz w:val="24"/>
+          <w:szCs w:val="20"/>
+        </w:rPr>
+      </w:pPr>
+      <w:r>
+        <w:rPr>
+          <w:rFonts w:ascii="Times New Roman" w:hAnsi="Times New Roman" w:cs="Times New Roman"/>
+          <w:sz w:val="24"/>
+          <w:szCs w:val="20"/>
+        </w:rPr>
+        <w:t>Estas clases que al instanciarse van a servir de contexto para hacer binding a nuestra vista.</w:t>
       </w:r>
     </w:p>
     <w:p>
@@ -534,14 +2048,15 @@
         <w:rPr>
           <w:rFonts w:ascii="Times New Roman" w:hAnsi="Times New Roman" w:cs="Times New Roman"/>
           <w:sz w:val="24"/>
-        </w:rPr>
-      </w:pPr>
-      <w:r>
-        <w:rPr>
-          <w:rFonts w:ascii="Times New Roman" w:hAnsi="Times New Roman" w:cs="Times New Roman"/>
-          <w:sz w:val="24"/>
-        </w:rPr>
-        <w:lastRenderedPageBreak/>
+          <w:lang w:val="en-US"/>
+        </w:rPr>
+      </w:pPr>
+      <w:r>
+        <w:rPr>
+          <w:rFonts w:ascii="Times New Roman" w:hAnsi="Times New Roman" w:cs="Times New Roman"/>
+          <w:sz w:val="24"/>
+          <w:lang w:val="en-US"/>
+        </w:rPr>
         <w:t>Visual Studio 2013 edition para Windows Phone.</w:t>
       </w:r>
     </w:p>
@@ -558,12 +2073,21 @@
           <w:sz w:val="24"/>
         </w:rPr>
       </w:pPr>
-      <w:r>
-        <w:rPr>
-          <w:rFonts w:ascii="Times New Roman" w:hAnsi="Times New Roman" w:cs="Times New Roman"/>
-          <w:sz w:val="24"/>
-        </w:rPr>
-        <w:t>Blend para Visual Studio 2013.</w:t>
+      <w:proofErr w:type="spellStart"/>
+      <w:r>
+        <w:rPr>
+          <w:rFonts w:ascii="Times New Roman" w:hAnsi="Times New Roman" w:cs="Times New Roman"/>
+          <w:sz w:val="24"/>
+        </w:rPr>
+        <w:t>Blend</w:t>
+      </w:r>
+      <w:proofErr w:type="spellEnd"/>
+      <w:r>
+        <w:rPr>
+          <w:rFonts w:ascii="Times New Roman" w:hAnsi="Times New Roman" w:cs="Times New Roman"/>
+          <w:sz w:val="24"/>
+        </w:rPr>
+        <w:t xml:space="preserve"> para Visual Studio 2013.</w:t>
       </w:r>
     </w:p>
     <w:p>
@@ -577,12 +2101,14 @@
         <w:rPr>
           <w:rFonts w:ascii="Times New Roman" w:hAnsi="Times New Roman" w:cs="Times New Roman"/>
           <w:sz w:val="24"/>
-        </w:rPr>
-      </w:pPr>
-      <w:r>
-        <w:rPr>
-          <w:rFonts w:ascii="Times New Roman" w:hAnsi="Times New Roman" w:cs="Times New Roman"/>
-          <w:sz w:val="24"/>
+          <w:lang w:val="en-US"/>
+        </w:rPr>
+      </w:pPr>
+      <w:r>
+        <w:rPr>
+          <w:rFonts w:ascii="Times New Roman" w:hAnsi="Times New Roman" w:cs="Times New Roman"/>
+          <w:sz w:val="24"/>
+          <w:lang w:val="en-US"/>
         </w:rPr>
         <w:t>Windows Phone Developer Registration tool.</w:t>
       </w:r>
@@ -605,7 +2131,55 @@
           <w:rFonts w:ascii="Times New Roman" w:hAnsi="Times New Roman" w:cs="Times New Roman"/>
           <w:sz w:val="24"/>
         </w:rPr>
-        <w:t>Windows Phone Connect tool.</w:t>
+        <w:t xml:space="preserve">Windows </w:t>
+      </w:r>
+      <w:proofErr w:type="spellStart"/>
+      <w:r>
+        <w:rPr>
+          <w:rFonts w:ascii="Times New Roman" w:hAnsi="Times New Roman" w:cs="Times New Roman"/>
+          <w:sz w:val="24"/>
+        </w:rPr>
+        <w:t>Phone</w:t>
+      </w:r>
+      <w:proofErr w:type="spellEnd"/>
+      <w:r>
+        <w:rPr>
+          <w:rFonts w:ascii="Times New Roman" w:hAnsi="Times New Roman" w:cs="Times New Roman"/>
+          <w:sz w:val="24"/>
+        </w:rPr>
+        <w:t xml:space="preserve"> </w:t>
+      </w:r>
+      <w:proofErr w:type="spellStart"/>
+      <w:r>
+        <w:rPr>
+          <w:rFonts w:ascii="Times New Roman" w:hAnsi="Times New Roman" w:cs="Times New Roman"/>
+          <w:sz w:val="24"/>
+        </w:rPr>
+        <w:t>Connect</w:t>
+      </w:r>
+      <w:proofErr w:type="spellEnd"/>
+      <w:r>
+        <w:rPr>
+          <w:rFonts w:ascii="Times New Roman" w:hAnsi="Times New Roman" w:cs="Times New Roman"/>
+          <w:sz w:val="24"/>
+        </w:rPr>
+        <w:t xml:space="preserve"> </w:t>
+      </w:r>
+      <w:proofErr w:type="spellStart"/>
+      <w:r>
+        <w:rPr>
+          <w:rFonts w:ascii="Times New Roman" w:hAnsi="Times New Roman" w:cs="Times New Roman"/>
+          <w:sz w:val="24"/>
+        </w:rPr>
+        <w:t>tool</w:t>
+      </w:r>
+      <w:proofErr w:type="spellEnd"/>
+      <w:r>
+        <w:rPr>
+          <w:rFonts w:ascii="Times New Roman" w:hAnsi="Times New Roman" w:cs="Times New Roman"/>
+          <w:sz w:val="24"/>
+        </w:rPr>
+        <w:t>.</w:t>
       </w:r>
     </w:p>
     <w:p>
@@ -619,12 +2193,14 @@
         <w:rPr>
           <w:rFonts w:ascii="Times New Roman" w:hAnsi="Times New Roman" w:cs="Times New Roman"/>
           <w:sz w:val="24"/>
-        </w:rPr>
-      </w:pPr>
-      <w:r>
-        <w:rPr>
-          <w:rFonts w:ascii="Times New Roman" w:hAnsi="Times New Roman" w:cs="Times New Roman"/>
-          <w:sz w:val="24"/>
+          <w:lang w:val="en-US"/>
+        </w:rPr>
+      </w:pPr>
+      <w:r>
+        <w:rPr>
+          <w:rFonts w:ascii="Times New Roman" w:hAnsi="Times New Roman" w:cs="Times New Roman"/>
+          <w:sz w:val="24"/>
+          <w:lang w:val="en-US"/>
         </w:rPr>
         <w:t>Emulators de Windows Phone 7.1 y 8.0</w:t>
       </w:r>
@@ -640,12 +2216,14 @@
         <w:rPr>
           <w:rFonts w:ascii="Times New Roman" w:hAnsi="Times New Roman" w:cs="Times New Roman"/>
           <w:sz w:val="24"/>
-        </w:rPr>
-      </w:pPr>
-      <w:r>
-        <w:rPr>
-          <w:rFonts w:ascii="Times New Roman" w:hAnsi="Times New Roman" w:cs="Times New Roman"/>
-          <w:sz w:val="24"/>
+          <w:lang w:val="en-US"/>
+        </w:rPr>
+      </w:pPr>
+      <w:r>
+        <w:rPr>
+          <w:rFonts w:ascii="Times New Roman" w:hAnsi="Times New Roman" w:cs="Times New Roman"/>
+          <w:sz w:val="24"/>
+          <w:lang w:val="en-US"/>
         </w:rPr>
         <w:t>Windows Phone Application Analysis tool.</w:t>
       </w:r>
@@ -663,12 +2241,37 @@
           <w:sz w:val="24"/>
         </w:rPr>
       </w:pPr>
-      <w:r>
-        <w:rPr>
-          <w:rFonts w:ascii="Times New Roman" w:hAnsi="Times New Roman" w:cs="Times New Roman"/>
-          <w:sz w:val="24"/>
-        </w:rPr>
-        <w:t>Simulation Dashboard para Windows Phone</w:t>
+      <w:proofErr w:type="spellStart"/>
+      <w:r>
+        <w:rPr>
+          <w:rFonts w:ascii="Times New Roman" w:hAnsi="Times New Roman" w:cs="Times New Roman"/>
+          <w:sz w:val="24"/>
+        </w:rPr>
+        <w:t>Simulation</w:t>
+      </w:r>
+      <w:proofErr w:type="spellEnd"/>
+      <w:r>
+        <w:rPr>
+          <w:rFonts w:ascii="Times New Roman" w:hAnsi="Times New Roman" w:cs="Times New Roman"/>
+          <w:sz w:val="24"/>
+        </w:rPr>
+        <w:t xml:space="preserve"> </w:t>
+      </w:r>
+      <w:proofErr w:type="spellStart"/>
+      <w:r>
+        <w:rPr>
+          <w:rFonts w:ascii="Times New Roman" w:hAnsi="Times New Roman" w:cs="Times New Roman"/>
+          <w:sz w:val="24"/>
+        </w:rPr>
+        <w:t>Dashboard</w:t>
+      </w:r>
+      <w:proofErr w:type="spellEnd"/>
+      <w:r>
+        <w:rPr>
+          <w:rFonts w:ascii="Times New Roman" w:hAnsi="Times New Roman" w:cs="Times New Roman"/>
+          <w:sz w:val="24"/>
+        </w:rPr>
+        <w:t xml:space="preserve"> para Windows Phone</w:t>
       </w:r>
     </w:p>
     <w:p>
@@ -778,6 +2381,7 @@
           <w:sz w:val="24"/>
           <w:szCs w:val="20"/>
         </w:rPr>
+        <w:lastRenderedPageBreak/>
         <w:t>Sus principales creadores son Scott Wiltamuth y Anders Hejlsberg, éste último</w:t>
       </w:r>
       <w:r>
@@ -1302,91 +2906,119 @@
           <w:rFonts w:ascii="Times New Roman" w:hAnsi="Times New Roman" w:cs="Times New Roman"/>
           <w:sz w:val="24"/>
         </w:rPr>
-        <w:t>Una de las cosas que tenía bastante claras antes de elegir el</w:t>
-      </w:r>
-      <w:r>
-        <w:rPr>
-          <w:rFonts w:ascii="Times New Roman" w:hAnsi="Times New Roman" w:cs="Times New Roman"/>
-          <w:sz w:val="24"/>
-        </w:rPr>
-        <w:t xml:space="preserve"> proyecto </w:t>
-      </w:r>
-      <w:r>
-        <w:rPr>
-          <w:rFonts w:ascii="Times New Roman" w:hAnsi="Times New Roman" w:cs="Times New Roman"/>
-          <w:sz w:val="24"/>
-        </w:rPr>
-        <w:t>es que debería ser algo que realmente me</w:t>
-      </w:r>
-      <w:r>
-        <w:rPr>
-          <w:rFonts w:ascii="Times New Roman" w:hAnsi="Times New Roman" w:cs="Times New Roman"/>
-          <w:sz w:val="24"/>
-        </w:rPr>
-        <w:t xml:space="preserve"> </w:t>
-      </w:r>
-      <w:r>
-        <w:rPr>
-          <w:rFonts w:ascii="Times New Roman" w:hAnsi="Times New Roman" w:cs="Times New Roman"/>
-          <w:sz w:val="24"/>
-        </w:rPr>
-        <w:t>gustase, ya que la tarea de implementar una aplicación que no</w:t>
-      </w:r>
-      <w:r>
-        <w:rPr>
-          <w:rFonts w:ascii="Times New Roman" w:hAnsi="Times New Roman" w:cs="Times New Roman"/>
-          <w:sz w:val="24"/>
-        </w:rPr>
-        <w:t xml:space="preserve"> </w:t>
-      </w:r>
-      <w:r>
-        <w:rPr>
-          <w:rFonts w:ascii="Times New Roman" w:hAnsi="Times New Roman" w:cs="Times New Roman"/>
-          <w:sz w:val="24"/>
-        </w:rPr>
-        <w:t>despierte demasiado interés en el desarrollador puede llegar a ser</w:t>
-      </w:r>
-      <w:r>
-        <w:rPr>
-          <w:rFonts w:ascii="Times New Roman" w:hAnsi="Times New Roman" w:cs="Times New Roman"/>
-          <w:sz w:val="24"/>
-        </w:rPr>
-        <w:t xml:space="preserve"> </w:t>
-      </w:r>
-      <w:r>
-        <w:rPr>
-          <w:rFonts w:ascii="Times New Roman" w:hAnsi="Times New Roman" w:cs="Times New Roman"/>
-          <w:sz w:val="24"/>
-        </w:rPr>
-        <w:t>muy tediosa. De aquí la razón de elegir un juego</w:t>
-      </w:r>
-      <w:r>
-        <w:rPr>
-          <w:rFonts w:ascii="Times New Roman" w:hAnsi="Times New Roman" w:cs="Times New Roman"/>
-          <w:sz w:val="24"/>
-        </w:rPr>
-        <w:t xml:space="preserve"> de ajedrez</w:t>
-      </w:r>
-      <w:r>
-        <w:rPr>
-          <w:rFonts w:ascii="Times New Roman" w:hAnsi="Times New Roman" w:cs="Times New Roman"/>
-          <w:sz w:val="24"/>
-        </w:rPr>
-        <w:t xml:space="preserve"> como</w:t>
-      </w:r>
-      <w:r>
-        <w:rPr>
-          <w:rFonts w:ascii="Times New Roman" w:hAnsi="Times New Roman" w:cs="Times New Roman"/>
-          <w:sz w:val="24"/>
-        </w:rPr>
-        <w:t xml:space="preserve"> </w:t>
-      </w:r>
-      <w:r>
-        <w:rPr>
-          <w:rFonts w:ascii="Times New Roman" w:hAnsi="Times New Roman" w:cs="Times New Roman"/>
-          <w:sz w:val="24"/>
-        </w:rPr>
-        <w:t xml:space="preserve">aplicación para el proyecto. </w:t>
+        <w:t>Las aplicaciones móviles pueden ayudar a solventar</w:t>
+      </w:r>
+      <w:r>
+        <w:rPr>
+          <w:rFonts w:ascii="Times New Roman" w:hAnsi="Times New Roman" w:cs="Times New Roman"/>
+          <w:sz w:val="24"/>
+        </w:rPr>
+        <w:t xml:space="preserve"> </w:t>
+      </w:r>
+      <w:r>
+        <w:rPr>
+          <w:rFonts w:ascii="Times New Roman" w:hAnsi="Times New Roman" w:cs="Times New Roman"/>
+          <w:sz w:val="24"/>
+        </w:rPr>
+        <w:t>los problemas de tipo particular o</w:t>
+      </w:r>
+      <w:r>
+        <w:rPr>
+          <w:rFonts w:ascii="Times New Roman" w:hAnsi="Times New Roman" w:cs="Times New Roman"/>
+          <w:sz w:val="24"/>
+        </w:rPr>
+        <w:t xml:space="preserve"> </w:t>
+      </w:r>
+      <w:r>
+        <w:rPr>
+          <w:rFonts w:ascii="Times New Roman" w:hAnsi="Times New Roman" w:cs="Times New Roman"/>
+          <w:sz w:val="24"/>
+        </w:rPr>
+        <w:t>general</w:t>
+      </w:r>
+      <w:r>
+        <w:rPr>
+          <w:rFonts w:ascii="Times New Roman" w:hAnsi="Times New Roman" w:cs="Times New Roman"/>
+          <w:sz w:val="24"/>
+        </w:rPr>
+        <w:t xml:space="preserve"> </w:t>
+      </w:r>
+      <w:r>
+        <w:rPr>
+          <w:rFonts w:ascii="Times New Roman" w:hAnsi="Times New Roman" w:cs="Times New Roman"/>
+          <w:sz w:val="24"/>
+        </w:rPr>
+        <w:t>de</w:t>
+      </w:r>
+      <w:r>
+        <w:rPr>
+          <w:rFonts w:ascii="Times New Roman" w:hAnsi="Times New Roman" w:cs="Times New Roman"/>
+          <w:sz w:val="24"/>
+        </w:rPr>
+        <w:t xml:space="preserve"> </w:t>
+      </w:r>
+      <w:r>
+        <w:rPr>
+          <w:rFonts w:ascii="Times New Roman" w:hAnsi="Times New Roman" w:cs="Times New Roman"/>
+          <w:sz w:val="24"/>
+        </w:rPr>
+        <w:t>la sociedad,</w:t>
+      </w:r>
+      <w:r>
+        <w:rPr>
+          <w:rFonts w:ascii="Times New Roman" w:hAnsi="Times New Roman" w:cs="Times New Roman"/>
+          <w:sz w:val="24"/>
+        </w:rPr>
+        <w:t xml:space="preserve"> </w:t>
+      </w:r>
+      <w:r>
+        <w:rPr>
+          <w:rFonts w:ascii="Times New Roman" w:hAnsi="Times New Roman" w:cs="Times New Roman"/>
+          <w:sz w:val="24"/>
+        </w:rPr>
+        <w:t>debido a</w:t>
+      </w:r>
+      <w:r>
+        <w:rPr>
+          <w:rFonts w:ascii="Times New Roman" w:hAnsi="Times New Roman" w:cs="Times New Roman"/>
+          <w:sz w:val="24"/>
+        </w:rPr>
+        <w:t xml:space="preserve"> </w:t>
+      </w:r>
+      <w:r>
+        <w:rPr>
+          <w:rFonts w:ascii="Times New Roman" w:hAnsi="Times New Roman" w:cs="Times New Roman"/>
+          <w:sz w:val="24"/>
+        </w:rPr>
+        <w:t>sus características de</w:t>
+      </w:r>
+      <w:r>
+        <w:rPr>
+          <w:rFonts w:ascii="Times New Roman" w:hAnsi="Times New Roman" w:cs="Times New Roman"/>
+          <w:sz w:val="24"/>
+        </w:rPr>
+        <w:t xml:space="preserve"> </w:t>
+      </w:r>
+      <w:r>
+        <w:rPr>
+          <w:rFonts w:ascii="Times New Roman" w:hAnsi="Times New Roman" w:cs="Times New Roman"/>
+          <w:sz w:val="24"/>
+        </w:rPr>
+        <w:t>movilidad</w:t>
+      </w:r>
+      <w:r>
+        <w:rPr>
+          <w:rFonts w:ascii="Times New Roman" w:hAnsi="Times New Roman" w:cs="Times New Roman"/>
+          <w:sz w:val="24"/>
+        </w:rPr>
+        <w:t xml:space="preserve"> </w:t>
+      </w:r>
+      <w:r>
+        <w:rPr>
+          <w:rFonts w:ascii="Times New Roman" w:hAnsi="Times New Roman" w:cs="Times New Roman"/>
+          <w:sz w:val="24"/>
+        </w:rPr>
+        <w:t>y ubicuidad.</w:t>
       </w:r>
     </w:p>
     <w:p>
@@ -1688,29 +3320,6 @@
           <w:rFonts w:ascii="Times New Roman" w:hAnsi="Times New Roman" w:cs="Times New Roman"/>
           <w:sz w:val="24"/>
         </w:rPr>
-        <w:t xml:space="preserve"> </w:t>
-      </w:r>
-      <w:r>
-        <w:rPr>
-          <w:rFonts w:ascii="Times New Roman" w:hAnsi="Times New Roman" w:cs="Times New Roman"/>
-          <w:sz w:val="24"/>
-        </w:rPr>
-        <w:t>Proyecto Juego de Ajedrez</w:t>
-      </w:r>
-    </w:p>
-    <w:p>
-      <w:pPr>
-        <w:jc w:val="both"/>
-        <w:rPr>
-          <w:rFonts w:ascii="Times New Roman" w:hAnsi="Times New Roman" w:cs="Times New Roman"/>
-          <w:sz w:val="24"/>
-        </w:rPr>
-      </w:pPr>
-      <w:r>
-        <w:rPr>
-          <w:rFonts w:ascii="Times New Roman" w:hAnsi="Times New Roman" w:cs="Times New Roman"/>
-          <w:sz w:val="24"/>
-        </w:rPr>
         <w:t>Otra de las conclusiones que he obtenido durante el</w:t>
       </w:r>
       <w:r>
@@ -1753,28 +3362,81 @@
           <w:rFonts w:ascii="Times New Roman" w:hAnsi="Times New Roman" w:cs="Times New Roman"/>
           <w:sz w:val="24"/>
         </w:rPr>
-        <w:t>un juego de</w:t>
-      </w:r>
-      <w:r>
-        <w:rPr>
-          <w:rFonts w:ascii="Times New Roman" w:hAnsi="Times New Roman" w:cs="Times New Roman"/>
-          <w:sz w:val="24"/>
-        </w:rPr>
-        <w:t xml:space="preserve"> </w:t>
-      </w:r>
-      <w:r>
-        <w:rPr>
-          <w:rFonts w:ascii="Times New Roman" w:hAnsi="Times New Roman" w:cs="Times New Roman"/>
-          <w:sz w:val="24"/>
-        </w:rPr>
-        <w:t>estas características, y más aún si se ha implementado de una</w:t>
-      </w:r>
-      <w:r>
-        <w:rPr>
-          <w:rFonts w:ascii="Times New Roman" w:hAnsi="Times New Roman" w:cs="Times New Roman"/>
-          <w:sz w:val="24"/>
-        </w:rPr>
-        <w:t xml:space="preserve"> </w:t>
+        <w:t xml:space="preserve">una aplicación con MVVM (Modelo, Vista, </w:t>
+      </w:r>
+      <w:proofErr w:type="spellStart"/>
+      <w:r>
+        <w:rPr>
+          <w:rFonts w:ascii="Times New Roman" w:hAnsi="Times New Roman" w:cs="Times New Roman"/>
+          <w:sz w:val="24"/>
+        </w:rPr>
+        <w:t>VistaModelo</w:t>
+      </w:r>
+      <w:proofErr w:type="spellEnd"/>
+      <w:r>
+        <w:rPr>
+          <w:rFonts w:ascii="Times New Roman" w:hAnsi="Times New Roman" w:cs="Times New Roman"/>
+          <w:sz w:val="24"/>
+        </w:rPr>
+        <w:t>). Me despierta el espíritu de investigar sobre algo desconocido por mí. De tal manera enriquece mi conocimiento de formación profesional.</w:t>
+      </w:r>
+    </w:p>
+    <w:p>
+      <w:pPr>
+        <w:jc w:val="both"/>
+        <w:rPr>
+          <w:rFonts w:ascii="Times New Roman" w:hAnsi="Times New Roman" w:cs="Times New Roman"/>
+          <w:sz w:val="24"/>
+        </w:rPr>
+      </w:pPr>
+      <w:r>
+        <w:rPr>
+          <w:rFonts w:ascii="Times New Roman" w:hAnsi="Times New Roman" w:cs="Times New Roman"/>
+          <w:sz w:val="24"/>
+        </w:rPr>
+        <w:t xml:space="preserve">Tal vez </w:t>
+      </w:r>
+      <w:r>
+        <w:rPr>
+          <w:rFonts w:ascii="Times New Roman" w:hAnsi="Times New Roman" w:cs="Times New Roman"/>
+          <w:sz w:val="24"/>
+        </w:rPr>
+        <w:t>en cuanto al funcionamiento de la aplicación no pu</w:t>
+      </w:r>
+      <w:r>
+        <w:rPr>
+          <w:rFonts w:ascii="Times New Roman" w:hAnsi="Times New Roman" w:cs="Times New Roman"/>
+          <w:sz w:val="24"/>
+        </w:rPr>
+        <w:t>d</w:t>
+      </w:r>
+      <w:r>
+        <w:rPr>
+          <w:rFonts w:ascii="Times New Roman" w:hAnsi="Times New Roman" w:cs="Times New Roman"/>
+          <w:sz w:val="24"/>
+        </w:rPr>
+        <w:t>e</w:t>
+      </w:r>
+      <w:r>
+        <w:rPr>
+          <w:rFonts w:ascii="Times New Roman" w:hAnsi="Times New Roman" w:cs="Times New Roman"/>
+          <w:sz w:val="24"/>
+        </w:rPr>
+        <w:t xml:space="preserve"> concluir debido a que la naturaleza del lenguaje de programación para mí fue </w:t>
+      </w:r>
+      <w:r>
+        <w:rPr>
+          <w:rFonts w:ascii="Times New Roman" w:hAnsi="Times New Roman" w:cs="Times New Roman"/>
+          <w:sz w:val="24"/>
+        </w:rPr>
+        <w:t>nueva</w:t>
+      </w:r>
+      <w:r>
+        <w:rPr>
+          <w:rFonts w:ascii="Times New Roman" w:hAnsi="Times New Roman" w:cs="Times New Roman"/>
+          <w:sz w:val="24"/>
+        </w:rPr>
+        <w:t xml:space="preserve">. Con esto no quiero decir </w:t>
       </w:r>
       <w:r>
         <w:rPr>
@@ -1782,37 +3444,7 @@
           <w:sz w:val="24"/>
         </w:rPr>
         <w:lastRenderedPageBreak/>
-        <w:t>forma modular, sería bastante fácil adaptar cualquier otro juego de</w:t>
-      </w:r>
-      <w:r>
-        <w:rPr>
-          <w:rFonts w:ascii="Times New Roman" w:hAnsi="Times New Roman" w:cs="Times New Roman"/>
-          <w:sz w:val="24"/>
-        </w:rPr>
-        <w:t xml:space="preserve"> </w:t>
-      </w:r>
-      <w:r>
-        <w:rPr>
-          <w:rFonts w:ascii="Times New Roman" w:hAnsi="Times New Roman" w:cs="Times New Roman"/>
-          <w:sz w:val="24"/>
-        </w:rPr>
-        <w:t xml:space="preserve">mesa utilizando los componentes obtenidos. </w:t>
-      </w:r>
-    </w:p>
-    <w:p>
-      <w:pPr>
-        <w:jc w:val="both"/>
-        <w:rPr>
-          <w:rFonts w:ascii="Times New Roman" w:hAnsi="Times New Roman" w:cs="Times New Roman"/>
-          <w:sz w:val="24"/>
-        </w:rPr>
-      </w:pPr>
-      <w:r>
-        <w:rPr>
-          <w:rFonts w:ascii="Times New Roman" w:hAnsi="Times New Roman" w:cs="Times New Roman"/>
-          <w:sz w:val="24"/>
-        </w:rPr>
-        <w:t>Tal vez en cuanto al funcionamiento del juego no puedo concluir debido a que la naturaleza del lenguaje de programación para mí fue nuevo. Con esto no quiero decir dejar de lado el desarrollo del juego seguiré investigando; pues esto es una experiencia de mi formación profesional.</w:t>
+        <w:t>dejar de lado el desarrollo del juego seguiré investigando; pues esto es una experiencia de mi formación profesional.</w:t>
       </w:r>
       <w:r>
         <w:rPr>
@@ -1940,16 +3572,46 @@
           <w:rFonts w:ascii="Times New Roman" w:hAnsi="Times New Roman" w:cs="Times New Roman"/>
           <w:sz w:val="20"/>
           <w:szCs w:val="20"/>
-        </w:rPr>
-        <w:t>Tom Archer (2001). A fondo C#</w:t>
-      </w:r>
-      <w:r>
-        <w:rPr>
-          <w:rFonts w:ascii="Times New Roman" w:hAnsi="Times New Roman" w:cs="Times New Roman"/>
-          <w:sz w:val="20"/>
-          <w:szCs w:val="20"/>
-        </w:rPr>
-        <w:t>. McGraw-Hill/INTERAMERICANA DE ESPAÑA.</w:t>
+          <w:lang w:val="en-US"/>
+        </w:rPr>
+        <w:t xml:space="preserve">Tom Archer (2001). A </w:t>
+      </w:r>
+      <w:proofErr w:type="spellStart"/>
+      <w:r>
+        <w:rPr>
+          <w:rFonts w:ascii="Times New Roman" w:hAnsi="Times New Roman" w:cs="Times New Roman"/>
+          <w:sz w:val="20"/>
+          <w:szCs w:val="20"/>
+          <w:lang w:val="en-US"/>
+        </w:rPr>
+        <w:t>fondo</w:t>
+      </w:r>
+      <w:proofErr w:type="spellEnd"/>
+      <w:r>
+        <w:rPr>
+          <w:rFonts w:ascii="Times New Roman" w:hAnsi="Times New Roman" w:cs="Times New Roman"/>
+          <w:sz w:val="20"/>
+          <w:szCs w:val="20"/>
+          <w:lang w:val="en-US"/>
+        </w:rPr>
+        <w:t xml:space="preserve"> C#</w:t>
+      </w:r>
+      <w:r>
+        <w:rPr>
+          <w:rFonts w:ascii="Times New Roman" w:hAnsi="Times New Roman" w:cs="Times New Roman"/>
+          <w:sz w:val="20"/>
+          <w:szCs w:val="20"/>
+          <w:lang w:val="en-US"/>
+        </w:rPr>
+        <w:t xml:space="preserve">. </w:t>
+      </w:r>
+      <w:r>
+        <w:rPr>
+          <w:rFonts w:ascii="Times New Roman" w:hAnsi="Times New Roman" w:cs="Times New Roman"/>
+          <w:sz w:val="20"/>
+          <w:szCs w:val="20"/>
+        </w:rPr>
+        <w:t>McGraw-Hill/INTERAMERICANA DE ESPAÑA.</w:t>
       </w:r>
     </w:p>
     <w:p>
@@ -2023,82 +3685,548 @@
     </w:p>
     <w:p>
       <w:pPr>
-        <w:jc w:val="both"/>
-        <w:rPr>
-          <w:rFonts w:ascii="Times New Roman" w:hAnsi="Times New Roman" w:cs="Times New Roman"/>
-          <w:sz w:val="24"/>
-          <w:szCs w:val="20"/>
-        </w:rPr>
-      </w:pPr>
-    </w:p>
-    <w:p>
-      <w:pPr>
-        <w:jc w:val="both"/>
-        <w:rPr>
-          <w:rFonts w:ascii="Times New Roman" w:hAnsi="Times New Roman" w:cs="Times New Roman"/>
-          <w:b/>
-          <w:sz w:val="20"/>
-        </w:rPr>
-      </w:pPr>
-      <w:r>
-        <w:rPr>
-          <w:rFonts w:ascii="Times New Roman" w:hAnsi="Times New Roman" w:cs="Times New Roman"/>
-          <w:b/>
-          <w:sz w:val="20"/>
-        </w:rPr>
-        <w:t xml:space="preserve">Contactos </w:t>
-      </w:r>
-    </w:p>
-    <w:p>
-      <w:pPr>
-        <w:jc w:val="both"/>
-        <w:rPr>
-          <w:rFonts w:ascii="Times New Roman" w:hAnsi="Times New Roman" w:cs="Times New Roman"/>
-          <w:sz w:val="20"/>
-        </w:rPr>
-      </w:pPr>
-      <w:r>
-        <w:rPr>
-          <w:rFonts w:ascii="Times New Roman" w:hAnsi="Times New Roman" w:cs="Times New Roman"/>
-          <w:sz w:val="20"/>
-        </w:rPr>
-        <w:t>Celular: 995843378</w:t>
-      </w:r>
-    </w:p>
-    <w:p>
-      <w:pPr>
-        <w:jc w:val="both"/>
-        <w:rPr>
-          <w:rFonts w:ascii="Times New Roman" w:hAnsi="Times New Roman" w:cs="Times New Roman"/>
-          <w:sz w:val="20"/>
-        </w:rPr>
-      </w:pPr>
-      <w:r>
-        <w:rPr>
-          <w:rFonts w:ascii="Times New Roman" w:hAnsi="Times New Roman" w:cs="Times New Roman"/>
-          <w:sz w:val="20"/>
-        </w:rPr>
-        <w:t>Rogelio Romaní Flores</w:t>
-      </w:r>
-    </w:p>
-    <w:p>
-      <w:pPr>
-        <w:spacing w:line="480" w:lineRule="auto"/>
-        <w:jc w:val="both"/>
-        <w:rPr>
-          <w:rFonts w:ascii="Times New Roman" w:hAnsi="Times New Roman" w:cs="Times New Roman"/>
-          <w:sz w:val="20"/>
-        </w:rPr>
-      </w:pPr>
-      <w:r>
-        <w:rPr>
-          <w:rFonts w:ascii="Times New Roman" w:hAnsi="Times New Roman" w:cs="Times New Roman"/>
-          <w:sz w:val="20"/>
-        </w:rPr>
-        <w:t>rromaflores@gmail.com</w:t>
+        <w:pStyle w:val="Prrafodelista"/>
+        <w:numPr>
+          <w:ilvl w:val="0"/>
+          <w:numId w:val="2"/>
+        </w:numPr>
+        <w:jc w:val="both"/>
+        <w:rPr>
+          <w:rFonts w:ascii="Times New Roman" w:hAnsi="Times New Roman" w:cs="Times New Roman"/>
+          <w:sz w:val="20"/>
+          <w:szCs w:val="20"/>
+        </w:rPr>
+      </w:pPr>
+      <w:proofErr w:type="spellStart"/>
+      <w:r>
+        <w:rPr>
+          <w:rFonts w:ascii="Times New Roman" w:hAnsi="Times New Roman" w:cs="Times New Roman"/>
+          <w:sz w:val="20"/>
+          <w:szCs w:val="20"/>
+        </w:rPr>
+        <w:t>Shawn</w:t>
+      </w:r>
+      <w:proofErr w:type="spellEnd"/>
+      <w:r>
+        <w:rPr>
+          <w:rFonts w:ascii="Times New Roman" w:hAnsi="Times New Roman" w:cs="Times New Roman"/>
+          <w:sz w:val="20"/>
+          <w:szCs w:val="20"/>
+        </w:rPr>
+        <w:t xml:space="preserve"> </w:t>
+      </w:r>
+      <w:proofErr w:type="spellStart"/>
+      <w:r>
+        <w:rPr>
+          <w:rFonts w:ascii="Times New Roman" w:hAnsi="Times New Roman" w:cs="Times New Roman"/>
+          <w:sz w:val="20"/>
+          <w:szCs w:val="20"/>
+        </w:rPr>
+        <w:t>Wildermuth</w:t>
+      </w:r>
+      <w:proofErr w:type="spellEnd"/>
+      <w:r>
+        <w:rPr>
+          <w:rFonts w:ascii="Times New Roman" w:hAnsi="Times New Roman" w:cs="Times New Roman"/>
+          <w:sz w:val="20"/>
+          <w:szCs w:val="20"/>
+        </w:rPr>
+        <w:t xml:space="preserve">: “Windows </w:t>
+      </w:r>
+      <w:proofErr w:type="spellStart"/>
+      <w:r>
+        <w:rPr>
+          <w:rFonts w:ascii="Times New Roman" w:hAnsi="Times New Roman" w:cs="Times New Roman"/>
+          <w:sz w:val="20"/>
+          <w:szCs w:val="20"/>
+        </w:rPr>
+        <w:t>Phone</w:t>
+      </w:r>
+      <w:proofErr w:type="spellEnd"/>
+      <w:r>
+        <w:rPr>
+          <w:rFonts w:ascii="Times New Roman" w:hAnsi="Times New Roman" w:cs="Times New Roman"/>
+          <w:sz w:val="20"/>
+          <w:szCs w:val="20"/>
+        </w:rPr>
+        <w:t xml:space="preserve"> 7.5. Desarrollo de aplicaciones con Silverlight”. Ed.:</w:t>
+      </w:r>
+      <w:r>
+        <w:rPr>
+          <w:rFonts w:ascii="Times New Roman" w:hAnsi="Times New Roman" w:cs="Times New Roman"/>
+          <w:sz w:val="20"/>
+          <w:szCs w:val="20"/>
+        </w:rPr>
+        <w:t xml:space="preserve"> </w:t>
+      </w:r>
+      <w:r>
+        <w:rPr>
+          <w:rFonts w:ascii="Times New Roman" w:hAnsi="Times New Roman" w:cs="Times New Roman"/>
+          <w:sz w:val="20"/>
+          <w:szCs w:val="20"/>
+        </w:rPr>
+        <w:t xml:space="preserve">Anaya </w:t>
+      </w:r>
+    </w:p>
+    <w:p>
+      <w:pPr>
+        <w:pStyle w:val="Prrafodelista"/>
+        <w:numPr>
+          <w:ilvl w:val="0"/>
+          <w:numId w:val="2"/>
+        </w:numPr>
+        <w:jc w:val="both"/>
+        <w:rPr>
+          <w:rFonts w:ascii="Times New Roman" w:hAnsi="Times New Roman" w:cs="Times New Roman"/>
+          <w:sz w:val="20"/>
+          <w:szCs w:val="20"/>
+          <w:lang w:val="en-US"/>
+        </w:rPr>
+      </w:pPr>
+      <w:r>
+        <w:rPr>
+          <w:rFonts w:ascii="Times New Roman" w:hAnsi="Times New Roman" w:cs="Times New Roman"/>
+          <w:sz w:val="20"/>
+          <w:szCs w:val="20"/>
+          <w:lang w:val="en-US"/>
+        </w:rPr>
+        <w:t>Daniel Vaughan:</w:t>
+      </w:r>
+      <w:proofErr w:type="gramStart"/>
+      <w:r>
+        <w:rPr>
+          <w:rFonts w:ascii="Times New Roman" w:hAnsi="Times New Roman" w:cs="Times New Roman"/>
+          <w:sz w:val="20"/>
+          <w:szCs w:val="20"/>
+          <w:lang w:val="en-US"/>
+        </w:rPr>
+        <w:t xml:space="preserve"> </w:t>
+      </w:r>
+      <w:r>
+        <w:rPr>
+          <w:rFonts w:ascii="Times New Roman" w:hAnsi="Times New Roman" w:cs="Times New Roman"/>
+          <w:sz w:val="20"/>
+          <w:szCs w:val="20"/>
+          <w:lang w:val="en-US"/>
+        </w:rPr>
+        <w:t xml:space="preserve"> </w:t>
+      </w:r>
+      <w:r>
+        <w:rPr>
+          <w:rFonts w:ascii="Times New Roman" w:hAnsi="Times New Roman" w:cs="Times New Roman"/>
+          <w:sz w:val="20"/>
+          <w:szCs w:val="20"/>
+          <w:lang w:val="en-US"/>
+        </w:rPr>
+        <w:t>”</w:t>
+      </w:r>
+      <w:proofErr w:type="gramEnd"/>
+      <w:r>
+        <w:rPr>
+          <w:rFonts w:ascii="Times New Roman" w:hAnsi="Times New Roman" w:cs="Times New Roman"/>
+          <w:sz w:val="20"/>
+          <w:szCs w:val="20"/>
+          <w:lang w:val="en-US"/>
+        </w:rPr>
+        <w:t xml:space="preserve"> </w:t>
+      </w:r>
+      <w:r>
+        <w:rPr>
+          <w:rFonts w:ascii="Times New Roman" w:hAnsi="Times New Roman" w:cs="Times New Roman"/>
+          <w:sz w:val="20"/>
+          <w:szCs w:val="20"/>
+          <w:lang w:val="en-US"/>
+        </w:rPr>
+        <w:t xml:space="preserve">Windows Phone 7.5 Unleashed”. Ed.: </w:t>
+      </w:r>
+      <w:proofErr w:type="spellStart"/>
+      <w:r>
+        <w:rPr>
+          <w:rFonts w:ascii="Times New Roman" w:hAnsi="Times New Roman" w:cs="Times New Roman"/>
+          <w:sz w:val="20"/>
+          <w:szCs w:val="20"/>
+          <w:lang w:val="en-US"/>
+        </w:rPr>
+        <w:t>Sams</w:t>
+      </w:r>
+      <w:proofErr w:type="spellEnd"/>
+      <w:r>
+        <w:rPr>
+          <w:rFonts w:ascii="Times New Roman" w:hAnsi="Times New Roman" w:cs="Times New Roman"/>
+          <w:sz w:val="20"/>
+          <w:szCs w:val="20"/>
+          <w:lang w:val="en-US"/>
+        </w:rPr>
+        <w:t xml:space="preserve">  </w:t>
+      </w:r>
+    </w:p>
+    <w:p>
+      <w:pPr>
+        <w:pStyle w:val="Prrafodelista"/>
+        <w:numPr>
+          <w:ilvl w:val="0"/>
+          <w:numId w:val="2"/>
+        </w:numPr>
+        <w:jc w:val="both"/>
+        <w:rPr>
+          <w:rFonts w:ascii="Times New Roman" w:hAnsi="Times New Roman" w:cs="Times New Roman"/>
+          <w:sz w:val="20"/>
+          <w:szCs w:val="20"/>
+        </w:rPr>
+      </w:pPr>
+      <w:r>
+        <w:rPr>
+          <w:rFonts w:ascii="Times New Roman" w:hAnsi="Times New Roman" w:cs="Times New Roman"/>
+          <w:sz w:val="20"/>
+          <w:szCs w:val="20"/>
+        </w:rPr>
+        <w:t xml:space="preserve">Josué </w:t>
+      </w:r>
+      <w:proofErr w:type="spellStart"/>
+      <w:r>
+        <w:rPr>
+          <w:rFonts w:ascii="Times New Roman" w:hAnsi="Times New Roman" w:cs="Times New Roman"/>
+          <w:sz w:val="20"/>
+          <w:szCs w:val="20"/>
+        </w:rPr>
+        <w:t>Yeray</w:t>
+      </w:r>
+      <w:proofErr w:type="spellEnd"/>
+      <w:r>
+        <w:rPr>
+          <w:rFonts w:ascii="Times New Roman" w:hAnsi="Times New Roman" w:cs="Times New Roman"/>
+          <w:sz w:val="20"/>
+          <w:szCs w:val="20"/>
+        </w:rPr>
+        <w:t xml:space="preserve"> e </w:t>
+      </w:r>
+      <w:proofErr w:type="spellStart"/>
+      <w:r>
+        <w:rPr>
+          <w:rFonts w:ascii="Times New Roman" w:hAnsi="Times New Roman" w:cs="Times New Roman"/>
+          <w:sz w:val="20"/>
+          <w:szCs w:val="20"/>
+        </w:rPr>
+        <w:t>Ibon</w:t>
+      </w:r>
+      <w:proofErr w:type="spellEnd"/>
+      <w:r>
+        <w:rPr>
+          <w:rFonts w:ascii="Times New Roman" w:hAnsi="Times New Roman" w:cs="Times New Roman"/>
+          <w:sz w:val="20"/>
+          <w:szCs w:val="20"/>
+        </w:rPr>
+        <w:t xml:space="preserve"> </w:t>
+      </w:r>
+      <w:proofErr w:type="spellStart"/>
+      <w:r>
+        <w:rPr>
+          <w:rFonts w:ascii="Times New Roman" w:hAnsi="Times New Roman" w:cs="Times New Roman"/>
+          <w:sz w:val="20"/>
+          <w:szCs w:val="20"/>
+        </w:rPr>
+        <w:t>Landa</w:t>
+      </w:r>
+      <w:proofErr w:type="spellEnd"/>
+      <w:r>
+        <w:rPr>
+          <w:rFonts w:ascii="Times New Roman" w:hAnsi="Times New Roman" w:cs="Times New Roman"/>
+          <w:sz w:val="20"/>
+          <w:szCs w:val="20"/>
+        </w:rPr>
+        <w:t xml:space="preserve">: “Windows Phone 7.5. Desarrollo </w:t>
+      </w:r>
+      <w:r>
+        <w:rPr>
+          <w:rFonts w:ascii="Times New Roman" w:hAnsi="Times New Roman" w:cs="Times New Roman"/>
+          <w:sz w:val="20"/>
+          <w:szCs w:val="20"/>
+        </w:rPr>
+        <w:t>de aplicaciones en Silverlight”</w:t>
+      </w:r>
+      <w:r>
+        <w:rPr>
+          <w:rFonts w:ascii="Times New Roman" w:hAnsi="Times New Roman" w:cs="Times New Roman"/>
+          <w:sz w:val="20"/>
+          <w:szCs w:val="20"/>
+        </w:rPr>
+        <w:t>. Ed.:</w:t>
+      </w:r>
+      <w:r>
+        <w:rPr>
+          <w:rFonts w:ascii="Times New Roman" w:hAnsi="Times New Roman" w:cs="Times New Roman"/>
+          <w:sz w:val="20"/>
+          <w:szCs w:val="20"/>
+        </w:rPr>
+        <w:t xml:space="preserve"> </w:t>
+      </w:r>
+      <w:proofErr w:type="spellStart"/>
+      <w:r>
+        <w:rPr>
+          <w:rFonts w:ascii="Times New Roman" w:hAnsi="Times New Roman" w:cs="Times New Roman"/>
+          <w:sz w:val="20"/>
+          <w:szCs w:val="20"/>
+        </w:rPr>
+        <w:t>Krasis</w:t>
+      </w:r>
+      <w:proofErr w:type="spellEnd"/>
+      <w:r>
+        <w:rPr>
+          <w:rFonts w:ascii="Times New Roman" w:hAnsi="Times New Roman" w:cs="Times New Roman"/>
+          <w:sz w:val="20"/>
+          <w:szCs w:val="20"/>
+        </w:rPr>
+        <w:t xml:space="preserve"> </w:t>
+      </w:r>
+      <w:proofErr w:type="spellStart"/>
+      <w:r>
+        <w:rPr>
+          <w:rFonts w:ascii="Times New Roman" w:hAnsi="Times New Roman" w:cs="Times New Roman"/>
+          <w:sz w:val="20"/>
+          <w:szCs w:val="20"/>
+        </w:rPr>
+        <w:t>Press</w:t>
+      </w:r>
+      <w:proofErr w:type="spellEnd"/>
+      <w:r>
+        <w:rPr>
+          <w:rFonts w:ascii="Times New Roman" w:hAnsi="Times New Roman" w:cs="Times New Roman"/>
+          <w:sz w:val="20"/>
+          <w:szCs w:val="20"/>
+        </w:rPr>
+        <w:t xml:space="preserve">.  </w:t>
+      </w:r>
+    </w:p>
+    <w:p>
+      <w:pPr>
+        <w:pStyle w:val="Prrafodelista"/>
+        <w:numPr>
+          <w:ilvl w:val="0"/>
+          <w:numId w:val="2"/>
+        </w:numPr>
+        <w:jc w:val="both"/>
+        <w:rPr>
+          <w:rFonts w:ascii="Times New Roman" w:hAnsi="Times New Roman" w:cs="Times New Roman"/>
+          <w:sz w:val="20"/>
+          <w:szCs w:val="20"/>
+        </w:rPr>
+      </w:pPr>
+      <w:r>
+        <w:rPr>
+          <w:rFonts w:ascii="Times New Roman" w:hAnsi="Times New Roman" w:cs="Times New Roman"/>
+          <w:sz w:val="20"/>
+          <w:szCs w:val="20"/>
+        </w:rPr>
+        <w:t xml:space="preserve">Charles </w:t>
+      </w:r>
+      <w:proofErr w:type="spellStart"/>
+      <w:r>
+        <w:rPr>
+          <w:rFonts w:ascii="Times New Roman" w:hAnsi="Times New Roman" w:cs="Times New Roman"/>
+          <w:sz w:val="20"/>
+          <w:szCs w:val="20"/>
+        </w:rPr>
+        <w:t>Petzold</w:t>
+      </w:r>
+      <w:proofErr w:type="spellEnd"/>
+      <w:r>
+        <w:rPr>
+          <w:rFonts w:ascii="Times New Roman" w:hAnsi="Times New Roman" w:cs="Times New Roman"/>
+          <w:sz w:val="20"/>
+          <w:szCs w:val="20"/>
+        </w:rPr>
+        <w:t xml:space="preserve">: “Programming Windows Phone 7”. Ed.: Microsoft </w:t>
+      </w:r>
+      <w:proofErr w:type="spellStart"/>
+      <w:r>
+        <w:rPr>
+          <w:rFonts w:ascii="Times New Roman" w:hAnsi="Times New Roman" w:cs="Times New Roman"/>
+          <w:sz w:val="20"/>
+          <w:szCs w:val="20"/>
+        </w:rPr>
+        <w:t>Press</w:t>
+      </w:r>
+      <w:proofErr w:type="spellEnd"/>
+      <w:r>
+        <w:rPr>
+          <w:rFonts w:ascii="Times New Roman" w:hAnsi="Times New Roman" w:cs="Times New Roman"/>
+          <w:sz w:val="20"/>
+          <w:szCs w:val="20"/>
+        </w:rPr>
+        <w:t xml:space="preserve"> </w:t>
+      </w:r>
+    </w:p>
+    <w:p>
+      <w:pPr>
+        <w:pStyle w:val="Prrafodelista"/>
+        <w:numPr>
+          <w:ilvl w:val="0"/>
+          <w:numId w:val="2"/>
+        </w:numPr>
+        <w:jc w:val="both"/>
+        <w:rPr>
+          <w:rFonts w:ascii="Times New Roman" w:hAnsi="Times New Roman" w:cs="Times New Roman"/>
+          <w:sz w:val="20"/>
+          <w:szCs w:val="20"/>
+        </w:rPr>
+      </w:pPr>
+      <w:r>
+        <w:rPr>
+          <w:rFonts w:ascii="Times New Roman" w:hAnsi="Times New Roman" w:cs="Times New Roman"/>
+          <w:sz w:val="20"/>
+          <w:szCs w:val="20"/>
+        </w:rPr>
+        <w:t xml:space="preserve">J. </w:t>
+      </w:r>
+      <w:proofErr w:type="spellStart"/>
+      <w:r>
+        <w:rPr>
+          <w:rFonts w:ascii="Times New Roman" w:hAnsi="Times New Roman" w:cs="Times New Roman"/>
+          <w:sz w:val="20"/>
+          <w:szCs w:val="20"/>
+        </w:rPr>
+        <w:t>Ferg</w:t>
+      </w:r>
+      <w:r>
+        <w:rPr>
+          <w:rFonts w:ascii="Times New Roman" w:hAnsi="Times New Roman" w:cs="Times New Roman"/>
+          <w:sz w:val="20"/>
+          <w:szCs w:val="20"/>
+        </w:rPr>
+        <w:t>uson</w:t>
+      </w:r>
+      <w:proofErr w:type="spellEnd"/>
+      <w:r>
+        <w:rPr>
+          <w:rFonts w:ascii="Times New Roman" w:hAnsi="Times New Roman" w:cs="Times New Roman"/>
+          <w:sz w:val="20"/>
+          <w:szCs w:val="20"/>
+        </w:rPr>
+        <w:t xml:space="preserve">, B. </w:t>
+      </w:r>
+      <w:proofErr w:type="spellStart"/>
+      <w:r>
+        <w:rPr>
+          <w:rFonts w:ascii="Times New Roman" w:hAnsi="Times New Roman" w:cs="Times New Roman"/>
+          <w:sz w:val="20"/>
+          <w:szCs w:val="20"/>
+        </w:rPr>
+        <w:t>Petterson</w:t>
+      </w:r>
+      <w:proofErr w:type="spellEnd"/>
+      <w:r>
+        <w:rPr>
+          <w:rFonts w:ascii="Times New Roman" w:hAnsi="Times New Roman" w:cs="Times New Roman"/>
+          <w:sz w:val="20"/>
+          <w:szCs w:val="20"/>
+        </w:rPr>
+        <w:t xml:space="preserve"> y J. </w:t>
+      </w:r>
+      <w:proofErr w:type="spellStart"/>
+      <w:r>
+        <w:rPr>
+          <w:rFonts w:ascii="Times New Roman" w:hAnsi="Times New Roman" w:cs="Times New Roman"/>
+          <w:sz w:val="20"/>
+          <w:szCs w:val="20"/>
+        </w:rPr>
+        <w:t>Beres</w:t>
+      </w:r>
+      <w:proofErr w:type="spellEnd"/>
+      <w:r>
+        <w:rPr>
+          <w:rFonts w:ascii="Times New Roman" w:hAnsi="Times New Roman" w:cs="Times New Roman"/>
+          <w:sz w:val="20"/>
+          <w:szCs w:val="20"/>
+        </w:rPr>
+        <w:t xml:space="preserve">: </w:t>
+      </w:r>
+      <w:r>
+        <w:rPr>
+          <w:rFonts w:ascii="Times New Roman" w:hAnsi="Times New Roman" w:cs="Times New Roman"/>
+          <w:sz w:val="20"/>
+          <w:szCs w:val="20"/>
+        </w:rPr>
+        <w:t>“La biblia de C#”. Ed.: Anaya</w:t>
       </w:r>
       <w:bookmarkStart w:id="0" w:name="_GoBack"/>
       <w:bookmarkEnd w:id="0"/>
+    </w:p>
+    <w:p>
+      <w:pPr>
+        <w:jc w:val="both"/>
+        <w:rPr>
+          <w:rFonts w:ascii="Times New Roman" w:hAnsi="Times New Roman" w:cs="Times New Roman"/>
+          <w:sz w:val="24"/>
+          <w:szCs w:val="20"/>
+        </w:rPr>
+      </w:pPr>
+    </w:p>
+    <w:p>
+      <w:pPr>
+        <w:jc w:val="both"/>
+        <w:rPr>
+          <w:rFonts w:ascii="Times New Roman" w:hAnsi="Times New Roman" w:cs="Times New Roman"/>
+          <w:b/>
+          <w:sz w:val="20"/>
+        </w:rPr>
+      </w:pPr>
+      <w:r>
+        <w:rPr>
+          <w:rFonts w:ascii="Times New Roman" w:hAnsi="Times New Roman" w:cs="Times New Roman"/>
+          <w:b/>
+          <w:sz w:val="20"/>
+        </w:rPr>
+        <w:t xml:space="preserve">Contactos </w:t>
+      </w:r>
+    </w:p>
+    <w:p>
+      <w:pPr>
+        <w:jc w:val="both"/>
+        <w:rPr>
+          <w:rFonts w:ascii="Times New Roman" w:hAnsi="Times New Roman" w:cs="Times New Roman"/>
+          <w:sz w:val="20"/>
+        </w:rPr>
+      </w:pPr>
+      <w:r>
+        <w:rPr>
+          <w:rFonts w:ascii="Times New Roman" w:hAnsi="Times New Roman" w:cs="Times New Roman"/>
+          <w:sz w:val="20"/>
+        </w:rPr>
+        <w:t>Celular: 995843378</w:t>
+      </w:r>
+    </w:p>
+    <w:p>
+      <w:pPr>
+        <w:jc w:val="both"/>
+        <w:rPr>
+          <w:rFonts w:ascii="Times New Roman" w:hAnsi="Times New Roman" w:cs="Times New Roman"/>
+          <w:sz w:val="20"/>
+        </w:rPr>
+      </w:pPr>
+      <w:r>
+        <w:rPr>
+          <w:rFonts w:ascii="Times New Roman" w:hAnsi="Times New Roman" w:cs="Times New Roman"/>
+          <w:sz w:val="20"/>
+        </w:rPr>
+        <w:t>Rogelio Romaní Flores</w:t>
+      </w:r>
+    </w:p>
+    <w:p>
+      <w:pPr>
+        <w:spacing w:line="480" w:lineRule="auto"/>
+        <w:jc w:val="both"/>
+        <w:rPr>
+          <w:rFonts w:ascii="Times New Roman" w:hAnsi="Times New Roman" w:cs="Times New Roman"/>
+          <w:sz w:val="20"/>
+        </w:rPr>
+      </w:pPr>
+      <w:r>
+        <w:rPr>
+          <w:rFonts w:ascii="Times New Roman" w:hAnsi="Times New Roman" w:cs="Times New Roman"/>
+          <w:sz w:val="20"/>
+        </w:rPr>
+        <w:t>rromaflores@gmail.com</w:t>
+      </w:r>
     </w:p>
     <w:sectPr>
       <w:pgSz w:w="11906" w:h="16838"/>
@@ -2111,8 +4239,8 @@
 </file>
 
 <file path=word/numbering.xml><?xml version="1.0" encoding="utf-8"?>
-<w:numbering xmlns:wpc="http://schemas.microsoft.com/office/word/2010/wordprocessingCanvas" xmlns:mc="http://schemas.openxmlformats.org/markup-compatibility/2006" xmlns:o="urn:schemas-microsoft-com:office:office" xmlns:r="http://schemas.openxmlformats.org/officeDocument/2006/relationships" xmlns:m="http://schemas.openxmlformats.org/officeDocument/2006/math" xmlns:v="urn:schemas-microsoft-com:vml" xmlns:wp14="http://schemas.microsoft.com/office/word/2010/wordprocessingDrawing" xmlns:wp="http://schemas.openxmlformats.org/drawingml/2006/wordprocessingDrawing" xmlns:w10="urn:schemas-microsoft-com:office:word" xmlns:w="http://schemas.openxmlformats.org/wordprocessingml/2006/main" xmlns:w14="http://schemas.microsoft.com/office/word/2010/wordml" xmlns:w15="http://schemas.microsoft.com/office/word/2012/wordml" xmlns:wpg="http://schemas.microsoft.com/office/word/2010/wordprocessingGroup" xmlns:wpi="http://schemas.microsoft.com/office/word/2010/wordprocessingInk" xmlns:wne="http://schemas.microsoft.com/office/word/2006/wordml" xmlns:wps="http://schemas.microsoft.com/office/word/2010/wordprocessingShape" mc:Ignorable="w14 w15 wp14">
-  <w:abstractNum w:abstractNumId="0">
+<w:numbering xmlns:wpc="http://schemas.microsoft.com/office/word/2010/wordprocessingCanvas" xmlns:cx="http://schemas.microsoft.com/office/drawing/2014/chartex" xmlns:cx1="http://schemas.microsoft.com/office/drawing/2015/9/8/chartex" xmlns:mc="http://schemas.openxmlformats.org/markup-compatibility/2006" xmlns:o="urn:schemas-microsoft-com:office:office" xmlns:r="http://schemas.openxmlformats.org/officeDocument/2006/relationships" xmlns:m="http://schemas.openxmlformats.org/officeDocument/2006/math" xmlns:v="urn:schemas-microsoft-com:vml" xmlns:wp14="http://schemas.microsoft.com/office/word/2010/wordprocessingDrawing" xmlns:wp="http://schemas.openxmlformats.org/drawingml/2006/wordprocessingDrawing" xmlns:w10="urn:schemas-microsoft-com:office:word" xmlns:w="http://schemas.openxmlformats.org/wordprocessingml/2006/main" xmlns:w14="http://schemas.microsoft.com/office/word/2010/wordml" xmlns:w15="http://schemas.microsoft.com/office/word/2012/wordml" xmlns:w16se="http://schemas.microsoft.com/office/word/2015/wordml/symex" xmlns:wpg="http://schemas.microsoft.com/office/word/2010/wordprocessingGroup" xmlns:wpi="http://schemas.microsoft.com/office/word/2010/wordprocessingInk" xmlns:wne="http://schemas.microsoft.com/office/word/2006/wordml" xmlns:wps="http://schemas.microsoft.com/office/word/2010/wordprocessingShape" mc:Ignorable="w14 w15 w16se wp14">
+  <w:abstractNum w:abstractNumId="0" w15:restartNumberingAfterBreak="0">
     <w:nsid w:val="04FD1D1A"/>
     <w:multiLevelType w:val="hybridMultilevel"/>
     <w:tmpl w:val="4482AF60"/>
@@ -2225,10 +4353,123 @@
       </w:rPr>
     </w:lvl>
   </w:abstractNum>
-  <w:abstractNum w:abstractNumId="1">
+  <w:abstractNum w:abstractNumId="1" w15:restartNumberingAfterBreak="0">
     <w:nsid w:val="4FD5540E"/>
     <w:multiLevelType w:val="hybridMultilevel"/>
     <w:tmpl w:val="A552E6AC"/>
+    <w:lvl w:ilvl="0" w:tplc="0C0A0001">
+      <w:start w:val="1"/>
+      <w:numFmt w:val="bullet"/>
+      <w:lvlText w:val=""/>
+      <w:lvlJc w:val="left"/>
+      <w:pPr>
+        <w:ind w:left="720" w:hanging="360"/>
+      </w:pPr>
+      <w:rPr>
+        <w:rFonts w:ascii="Symbol" w:hAnsi="Symbol" w:hint="default"/>
+      </w:rPr>
+    </w:lvl>
+    <w:lvl w:ilvl="1" w:tplc="0C0A0003" w:tentative="1">
+      <w:start w:val="1"/>
+      <w:numFmt w:val="bullet"/>
+      <w:lvlText w:val="o"/>
+      <w:lvlJc w:val="left"/>
+      <w:pPr>
+        <w:ind w:left="1440" w:hanging="360"/>
+      </w:pPr>
+      <w:rPr>
+        <w:rFonts w:ascii="Courier New" w:hAnsi="Courier New" w:cs="Courier New" w:hint="default"/>
+      </w:rPr>
+    </w:lvl>
+    <w:lvl w:ilvl="2" w:tplc="0C0A0005" w:tentative="1">
+      <w:start w:val="1"/>
+      <w:numFmt w:val="bullet"/>
+      <w:lvlText w:val=""/>
+      <w:lvlJc w:val="left"/>
+      <w:pPr>
+        <w:ind w:left="2160" w:hanging="360"/>
+      </w:pPr>
+      <w:rPr>
+        <w:rFonts w:ascii="Wingdings" w:hAnsi="Wingdings" w:hint="default"/>
+      </w:rPr>
+    </w:lvl>
+    <w:lvl w:ilvl="3" w:tplc="0C0A0001" w:tentative="1">
+      <w:start w:val="1"/>
+      <w:numFmt w:val="bullet"/>
+      <w:lvlText w:val=""/>
+      <w:lvlJc w:val="left"/>
+      <w:pPr>
+        <w:ind w:left="2880" w:hanging="360"/>
+      </w:pPr>
+      <w:rPr>
+        <w:rFonts w:ascii="Symbol" w:hAnsi="Symbol" w:hint="default"/>
+      </w:rPr>
+    </w:lvl>
+    <w:lvl w:ilvl="4" w:tplc="0C0A0003" w:tentative="1">
+      <w:start w:val="1"/>
+      <w:numFmt w:val="bullet"/>
+      <w:lvlText w:val="o"/>
+      <w:lvlJc w:val="left"/>
+      <w:pPr>
+        <w:ind w:left="3600" w:hanging="360"/>
+      </w:pPr>
+      <w:rPr>
+        <w:rFonts w:ascii="Courier New" w:hAnsi="Courier New" w:cs="Courier New" w:hint="default"/>
+      </w:rPr>
+    </w:lvl>
+    <w:lvl w:ilvl="5" w:tplc="0C0A0005" w:tentative="1">
+      <w:start w:val="1"/>
+      <w:numFmt w:val="bullet"/>
+      <w:lvlText w:val=""/>
+      <w:lvlJc w:val="left"/>
+      <w:pPr>
+        <w:ind w:left="4320" w:hanging="360"/>
+      </w:pPr>
+      <w:rPr>
+        <w:rFonts w:ascii="Wingdings" w:hAnsi="Wingdings" w:hint="default"/>
+      </w:rPr>
+    </w:lvl>
+    <w:lvl w:ilvl="6" w:tplc="0C0A0001" w:tentative="1">
+      <w:start w:val="1"/>
+      <w:numFmt w:val="bullet"/>
+      <w:lvlText w:val=""/>
+      <w:lvlJc w:val="left"/>
+      <w:pPr>
+        <w:ind w:left="5040" w:hanging="360"/>
+      </w:pPr>
+      <w:rPr>
+        <w:rFonts w:ascii="Symbol" w:hAnsi="Symbol" w:hint="default"/>
+      </w:rPr>
+    </w:lvl>
+    <w:lvl w:ilvl="7" w:tplc="0C0A0003" w:tentative="1">
+      <w:start w:val="1"/>
+      <w:numFmt w:val="bullet"/>
+      <w:lvlText w:val="o"/>
+      <w:lvlJc w:val="left"/>
+      <w:pPr>
+        <w:ind w:left="5760" w:hanging="360"/>
+      </w:pPr>
+      <w:rPr>
+        <w:rFonts w:ascii="Courier New" w:hAnsi="Courier New" w:cs="Courier New" w:hint="default"/>
+      </w:rPr>
+    </w:lvl>
+    <w:lvl w:ilvl="8" w:tplc="0C0A0005" w:tentative="1">
+      <w:start w:val="1"/>
+      <w:numFmt w:val="bullet"/>
+      <w:lvlText w:val=""/>
+      <w:lvlJc w:val="left"/>
+      <w:pPr>
+        <w:ind w:left="6480" w:hanging="360"/>
+      </w:pPr>
+      <w:rPr>
+        <w:rFonts w:ascii="Wingdings" w:hAnsi="Wingdings" w:hint="default"/>
+      </w:rPr>
+    </w:lvl>
+  </w:abstractNum>
+  <w:abstractNum w:abstractNumId="2" w15:restartNumberingAfterBreak="0">
+    <w:nsid w:val="56BF2211"/>
+    <w:multiLevelType w:val="hybridMultilevel"/>
+    <w:tmpl w:val="5E4AC33A"/>
     <w:lvl w:ilvl="0" w:tplc="0C0A0001">
       <w:start w:val="1"/>
       <w:numFmt w:val="bullet"/>
@@ -2344,11 +4585,14 @@
   <w:num w:numId="2">
     <w:abstractNumId w:val="0"/>
   </w:num>
+  <w:num w:numId="3">
+    <w:abstractNumId w:val="2"/>
+  </w:num>
 </w:numbering>
 </file>
 
 <file path=word/styles.xml><?xml version="1.0" encoding="utf-8"?>
-<w:styles xmlns:mc="http://schemas.openxmlformats.org/markup-compatibility/2006" xmlns:r="http://schemas.openxmlformats.org/officeDocument/2006/relationships" xmlns:w="http://schemas.openxmlformats.org/wordprocessingml/2006/main" xmlns:w14="http://schemas.microsoft.com/office/word/2010/wordml" xmlns:w15="http://schemas.microsoft.com/office/word/2012/wordml" mc:Ignorable="w14 w15">
+<w:styles xmlns:mc="http://schemas.openxmlformats.org/markup-compatibility/2006" xmlns:r="http://schemas.openxmlformats.org/officeDocument/2006/relationships" xmlns:w="http://schemas.openxmlformats.org/wordprocessingml/2006/main" xmlns:w14="http://schemas.microsoft.com/office/word/2010/wordml" xmlns:w15="http://schemas.microsoft.com/office/word/2012/wordml" xmlns:w16se="http://schemas.microsoft.com/office/word/2015/wordml/symex" mc:Ignorable="w14 w15 w16se">
   <w:docDefaults>
     <w:rPrDefault>
       <w:rPr>
@@ -3057,7 +5301,7 @@
 </file>
 
 <file path=customXml/itemProps1.xml><?xml version="1.0" encoding="utf-8"?>
-<ds:datastoreItem xmlns:ds="http://schemas.openxmlformats.org/officeDocument/2006/customXml" ds:itemID="{39526CE0-1555-4116-997F-6CCBECD2CAE8}">
+<ds:datastoreItem xmlns:ds="http://schemas.openxmlformats.org/officeDocument/2006/customXml" ds:itemID="{12A9EF12-6876-4419-AF7F-AA73087174F5}">
   <ds:schemaRefs>
     <ds:schemaRef ds:uri="http://schemas.openxmlformats.org/officeDocument/2006/bibliography"/>
   </ds:schemaRefs>

</xml_diff>